<commit_message>
Added the new project plan
</commit_message>
<xml_diff>
--- a/Project Documents/Project_Plan.docx
+++ b/Project Documents/Project_Plan.docx
@@ -4219,7 +4219,9 @@
         <w:spacing w:before="0"/>
         <w:rPr>
           <w:rStyle w:val="IntenseEmphasis"/>
+          <w:rFonts w:asciiTheme="minorHAnsi" w:eastAsiaTheme="minorHAnsi" w:hAnsiTheme="minorHAnsi" w:cstheme="minorBidi"/>
           <w:b/>
+          <w:bCs/>
         </w:rPr>
       </w:pPr>
       <w:bookmarkStart w:id="27" w:name="_Toc191484986"/>
@@ -4278,7 +4280,9 @@
         <w:spacing w:before="0"/>
         <w:rPr>
           <w:rStyle w:val="IntenseEmphasis"/>
+          <w:rFonts w:asciiTheme="minorHAnsi" w:eastAsiaTheme="minorHAnsi" w:hAnsiTheme="minorHAnsi" w:cstheme="minorBidi"/>
           <w:b/>
+          <w:bCs/>
         </w:rPr>
       </w:pPr>
       <w:bookmarkStart w:id="28" w:name="_Toc191484987"/>
@@ -5226,7 +5230,7 @@
         <v:path o:extrusionok="f" gradientshapeok="t" o:connecttype="rect"/>
         <o:lock v:ext="edit" aspectratio="t"/>
       </v:shapetype>
-      <v:shape id="_x0000_i1142" type="#_x0000_t75" style="width:12pt;height:12pt" o:bullet="t">
+      <v:shape id="_x0000_i1147" type="#_x0000_t75" style="width:12pt;height:12pt" o:bullet="t">
         <v:imagedata r:id="rId1" o:title="BD14581_"/>
       </v:shape>
     </w:pict>

</xml_diff>

<commit_message>
Updatated Programming Team Section
Need refine and reword this
</commit_message>
<xml_diff>
--- a/Project Documents/Project_Plan.docx
+++ b/Project Documents/Project_Plan.docx
@@ -1,6 +1,6 @@
 
 <file path=word/document.xml><?xml version="1.0" encoding="utf-8"?>
-<w:document xmlns:mv="urn:schemas-microsoft-com:mac:vml" xmlns:mo="http://schemas.microsoft.com/office/mac/office/2008/main" xmlns:ve="http://schemas.openxmlformats.org/markup-compatibility/2006" xmlns:o="urn:schemas-microsoft-com:office:office" xmlns:r="http://schemas.openxmlformats.org/officeDocument/2006/relationships" xmlns:m="http://schemas.openxmlformats.org/officeDocument/2006/math" xmlns:v="urn:schemas-microsoft-com:vml" xmlns:w10="urn:schemas-microsoft-com:office:word" xmlns:w="http://schemas.openxmlformats.org/wordprocessingml/2006/main" xmlns:wne="http://schemas.microsoft.com/office/word/2006/wordml" xmlns:wp="http://schemas.openxmlformats.org/drawingml/2006/wordprocessingDrawing" ve:Ignorable="mv" ve:PreserveAttributes="mv:*">
+<w:document xmlns:wpc="http://schemas.microsoft.com/office/word/2010/wordprocessingCanvas" xmlns:mo="http://schemas.microsoft.com/office/mac/office/2008/main" xmlns:mc="http://schemas.openxmlformats.org/markup-compatibility/2006" xmlns:mv="urn:schemas-microsoft-com:mac:vml" xmlns:o="urn:schemas-microsoft-com:office:office" xmlns:r="http://schemas.openxmlformats.org/officeDocument/2006/relationships" xmlns:m="http://schemas.openxmlformats.org/officeDocument/2006/math" xmlns:v="urn:schemas-microsoft-com:vml" xmlns:wp14="http://schemas.microsoft.com/office/word/2010/wordprocessingDrawing" xmlns:wp="http://schemas.openxmlformats.org/drawingml/2006/wordprocessingDrawing" xmlns:w10="urn:schemas-microsoft-com:office:word" xmlns:w="http://schemas.openxmlformats.org/wordprocessingml/2006/main" xmlns:w14="http://schemas.microsoft.com/office/word/2010/wordml" xmlns:wpg="http://schemas.microsoft.com/office/word/2010/wordprocessingGroup" xmlns:wpi="http://schemas.microsoft.com/office/word/2010/wordprocessingInk" xmlns:wne="http://schemas.microsoft.com/office/word/2006/wordml" xmlns:wps="http://schemas.microsoft.com/office/word/2010/wordprocessingShape" mc:Ignorable="w14 wp14">
   <w:body>
     <w:p>
       <w:pPr>
@@ -2470,6 +2470,7 @@
         <w:rPr>
           <w:sz w:val="32"/>
         </w:rPr>
+        <w:lastRenderedPageBreak/>
         <w:t>Project introduction.</w:t>
       </w:r>
       <w:bookmarkEnd w:id="0"/>
@@ -2546,10 +2547,18 @@
         <w:t xml:space="preserve"> for a game designer referred to as the “customer”, of a strategy game based on a series of specifications gathered in a written document by this customer. The idea is to allow players to manage ant colonies and improve their performances as such by having them create designs of ant brains represented by a simple form of final-state ma</w:t>
       </w:r>
       <w:r>
-        <w:t>chine. This involves the modelis</w:t>
-      </w:r>
-      <w:r>
-        <w:t>ation of the ants provided with the ant brains as well as the wor</w:t>
+        <w:t xml:space="preserve">chine. This involves the </w:t>
+      </w:r>
+      <w:proofErr w:type="spellStart"/>
+      <w:r>
+        <w:t>modelis</w:t>
+      </w:r>
+      <w:r>
+        <w:t>ation</w:t>
+      </w:r>
+      <w:proofErr w:type="spellEnd"/>
+      <w:r>
+        <w:t xml:space="preserve"> of the ants provided with the ant brains as well as the wor</w:t>
       </w:r>
       <w:r>
         <w:t>ld they evolve in. We will then</w:t>
@@ -2561,10 +2570,26 @@
         <w:t xml:space="preserve"> these elements to be merged in</w:t>
       </w:r>
       <w:r>
-        <w:t>to proper simulations and compute results and statistics as to which of the colonies was the more efficient. Though players can have their ants execute several kind of actions, this is done by using the food accumulation task as a performance indicator. The architec</w:t>
-      </w:r>
-      <w:r>
-        <w:t>ture of the game process itself</w:t>
+        <w:t xml:space="preserve">to proper simulations and compute results and statistics as to which of the colonies was the more efficient. Though players can have their ants execute several </w:t>
+      </w:r>
+      <w:proofErr w:type="gramStart"/>
+      <w:r>
+        <w:t>kind</w:t>
+      </w:r>
+      <w:proofErr w:type="gramEnd"/>
+      <w:r>
+        <w:t xml:space="preserve"> of actions, this is done by using the food accumulation task as a performance indicator. The architec</w:t>
+      </w:r>
+      <w:r>
+        <w:t xml:space="preserve">ture of the game </w:t>
+      </w:r>
+      <w:proofErr w:type="gramStart"/>
+      <w:r>
+        <w:t>process</w:t>
+      </w:r>
+      <w:proofErr w:type="gramEnd"/>
+      <w:r>
+        <w:t xml:space="preserve"> itself</w:t>
       </w:r>
       <w:r>
         <w:t>, the choice of the way it should be played and built is then entirely up to us. W</w:t>
@@ -2573,8 +2598,13 @@
         <w:t>e</w:t>
       </w:r>
       <w:r>
-        <w:t xml:space="preserve"> can choose :</w:t>
-      </w:r>
+        <w:t xml:space="preserve"> can </w:t>
+      </w:r>
+      <w:proofErr w:type="gramStart"/>
+      <w:r>
+        <w:t>choose :</w:t>
+      </w:r>
+      <w:proofErr w:type="gramEnd"/>
     </w:p>
     <w:p>
       <w:pPr>
@@ -2585,8 +2615,13 @@
         </w:numPr>
         <w:ind w:left="1418"/>
       </w:pPr>
-      <w:r>
-        <w:t>the type of visualisation – text, 2D, 3D,</w:t>
+      <w:proofErr w:type="gramStart"/>
+      <w:r>
+        <w:t>the</w:t>
+      </w:r>
+      <w:proofErr w:type="gramEnd"/>
+      <w:r>
+        <w:t xml:space="preserve"> type of visualisation – text, 2D, 3D,</w:t>
       </w:r>
     </w:p>
     <w:p>
@@ -2598,8 +2633,13 @@
         </w:numPr>
         <w:ind w:left="1418"/>
       </w:pPr>
-      <w:r>
-        <w:t>the type of software – applet, full application,</w:t>
+      <w:proofErr w:type="gramStart"/>
+      <w:r>
+        <w:t>the</w:t>
+      </w:r>
+      <w:proofErr w:type="gramEnd"/>
+      <w:r>
+        <w:t xml:space="preserve"> type of software – applet, full application,</w:t>
       </w:r>
     </w:p>
     <w:p>
@@ -2611,8 +2651,13 @@
         </w:numPr>
         <w:ind w:left="1418"/>
       </w:pPr>
-      <w:r>
-        <w:t>the machine it is to be played on – console, PC,</w:t>
+      <w:proofErr w:type="gramStart"/>
+      <w:r>
+        <w:t>the</w:t>
+      </w:r>
+      <w:proofErr w:type="gramEnd"/>
+      <w:r>
+        <w:t xml:space="preserve"> machine it is to be played on – console, PC,</w:t>
       </w:r>
     </w:p>
     <w:p>
@@ -2624,8 +2669,13 @@
         </w:numPr>
         <w:ind w:left="1418"/>
       </w:pPr>
-      <w:r>
-        <w:t>the gaming features – scoring, tournaments.</w:t>
+      <w:proofErr w:type="gramStart"/>
+      <w:r>
+        <w:t>the</w:t>
+      </w:r>
+      <w:proofErr w:type="gramEnd"/>
+      <w:r>
+        <w:t xml:space="preserve"> gaming features – scoring, tournaments.</w:t>
       </w:r>
     </w:p>
     <w:p>
@@ -2657,7 +2707,15 @@
         </w:rPr>
       </w:pPr>
       <w:r>
-        <w:t>Our software house, composed of eight engineers is divided into several software teams – Analysis Team, Design Team, Quality-Assurance Team and Programming Team – each with a specific set of tasks and subtasks assigned. Just like in a real software development project, our work will not only be restricted to some programming, it will also have to reflect the full process of an efficient software engineering, including the planning, the analysis, the design, the documentation and the testing of the final product, commiting to organisation, procedures and standards described in a quality manual.</w:t>
+        <w:t xml:space="preserve">Our software house, composed of eight engineers is divided into several software teams – Analysis Team, Design Team, Quality-Assurance Team and Programming Team – each with a specific set of tasks and subtasks assigned. Just like in a real software development project, our work will not only be restricted to some programming, it will also have to reflect the full process of an efficient software engineering, including the planning, the analysis, the design, the documentation and the testing of the final product, </w:t>
+      </w:r>
+      <w:proofErr w:type="spellStart"/>
+      <w:r>
+        <w:t>commiting</w:t>
+      </w:r>
+      <w:proofErr w:type="spellEnd"/>
+      <w:r>
+        <w:t xml:space="preserve"> to organisation, procedures and standards described in a quality manual.</w:t>
       </w:r>
     </w:p>
     <w:p>
@@ -2723,6 +2781,7 @@
         </w:rPr>
       </w:pPr>
       <w:bookmarkStart w:id="3" w:name="_Toc191484963"/>
+      <w:proofErr w:type="gramStart"/>
       <w:r>
         <w:rPr>
           <w:sz w:val="32"/>
@@ -2736,6 +2795,7 @@
         <w:t>esolution plan.</w:t>
       </w:r>
       <w:bookmarkEnd w:id="3"/>
+      <w:proofErr w:type="gramEnd"/>
       <w:r>
         <w:rPr>
           <w:sz w:val="32"/>
@@ -2750,10 +2810,12 @@
         <w:spacing w:before="0"/>
       </w:pPr>
       <w:bookmarkStart w:id="4" w:name="_Toc191484964"/>
+      <w:proofErr w:type="gramStart"/>
       <w:r>
         <w:t>Potential conflicts and resolutions.</w:t>
       </w:r>
       <w:bookmarkEnd w:id="4"/>
+      <w:proofErr w:type="gramEnd"/>
     </w:p>
     <w:p/>
     <w:p>
@@ -2772,6 +2834,7 @@
         </w:rPr>
       </w:pPr>
       <w:bookmarkStart w:id="5" w:name="_Toc191484965"/>
+      <w:proofErr w:type="gramStart"/>
       <w:r>
         <w:rPr>
           <w:rStyle w:val="IntenseEmphasis"/>
@@ -2780,6 +2843,7 @@
         <w:t>Withdrawal from the team by a team member.</w:t>
       </w:r>
       <w:bookmarkEnd w:id="5"/>
+      <w:proofErr w:type="gramEnd"/>
     </w:p>
     <w:p>
       <w:pPr>
@@ -2814,6 +2878,7 @@
         </w:rPr>
       </w:pPr>
       <w:bookmarkStart w:id="6" w:name="_Toc191484966"/>
+      <w:proofErr w:type="gramStart"/>
       <w:r>
         <w:rPr>
           <w:rStyle w:val="IntenseEmphasis"/>
@@ -2822,6 +2887,7 @@
         <w:t>Disagreement between two members over a project matter.</w:t>
       </w:r>
       <w:bookmarkEnd w:id="6"/>
+      <w:proofErr w:type="gramEnd"/>
     </w:p>
     <w:p>
       <w:pPr>
@@ -2836,8 +2902,6 @@
       <w:r>
         <w:t>ger will make a final decision.</w:t>
       </w:r>
-      <w:bookmarkStart w:id="7" w:name="_GoBack"/>
-      <w:bookmarkEnd w:id="7"/>
     </w:p>
     <w:p/>
     <w:p>
@@ -2855,7 +2919,7 @@
           <w:bCs/>
         </w:rPr>
       </w:pPr>
-      <w:bookmarkStart w:id="8" w:name="_Toc191484967"/>
+      <w:bookmarkStart w:id="7" w:name="_Toc191484967"/>
       <w:r>
         <w:rPr>
           <w:rStyle w:val="IntenseEmphasis"/>
@@ -2863,7 +2927,7 @@
         </w:rPr>
         <w:t>Personal issue between two or more members of the team</w:t>
       </w:r>
-      <w:bookmarkEnd w:id="8"/>
+      <w:bookmarkEnd w:id="7"/>
     </w:p>
     <w:p>
       <w:pPr>
@@ -2893,7 +2957,8 @@
           <w:bCs/>
         </w:rPr>
       </w:pPr>
-      <w:bookmarkStart w:id="9" w:name="_Toc191484968"/>
+      <w:bookmarkStart w:id="8" w:name="_Toc191484968"/>
+      <w:proofErr w:type="gramStart"/>
       <w:r>
         <w:rPr>
           <w:rStyle w:val="IntenseEmphasis"/>
@@ -2901,7 +2966,8 @@
         </w:rPr>
         <w:t>Personal issue between the project manager and another member of the team.</w:t>
       </w:r>
-      <w:bookmarkEnd w:id="9"/>
+      <w:bookmarkEnd w:id="8"/>
+      <w:proofErr w:type="gramEnd"/>
     </w:p>
     <w:p>
       <w:pPr>
@@ -2927,7 +2993,8 @@
           <w:bCs/>
         </w:rPr>
       </w:pPr>
-      <w:bookmarkStart w:id="10" w:name="_Toc191484969"/>
+      <w:bookmarkStart w:id="9" w:name="_Toc191484969"/>
+      <w:proofErr w:type="gramStart"/>
       <w:r>
         <w:rPr>
           <w:rStyle w:val="IntenseEmphasis"/>
@@ -2942,7 +3009,8 @@
         </w:rPr>
         <w:t>.</w:t>
       </w:r>
-      <w:bookmarkEnd w:id="10"/>
+      <w:bookmarkEnd w:id="9"/>
+      <w:proofErr w:type="gramEnd"/>
     </w:p>
     <w:p>
       <w:pPr>
@@ -2972,7 +3040,7 @@
           <w:bCs/>
         </w:rPr>
       </w:pPr>
-      <w:bookmarkStart w:id="11" w:name="_Toc191484970"/>
+      <w:bookmarkStart w:id="10" w:name="_Toc191484970"/>
       <w:r>
         <w:rPr>
           <w:rStyle w:val="IntenseEmphasis"/>
@@ -2987,7 +3055,7 @@
         </w:rPr>
         <w:t>.</w:t>
       </w:r>
-      <w:bookmarkEnd w:id="11"/>
+      <w:bookmarkEnd w:id="10"/>
     </w:p>
     <w:p>
       <w:pPr>
@@ -3009,7 +3077,15 @@
         <w:t xml:space="preserve"> this is just the consequence of some sort of laziness or la</w:t>
       </w:r>
       <w:r>
-        <w:t>ck of involvment in the project, it should</w:t>
+        <w:t xml:space="preserve">ck of </w:t>
+      </w:r>
+      <w:proofErr w:type="spellStart"/>
+      <w:r>
+        <w:t>involvment</w:t>
+      </w:r>
+      <w:proofErr w:type="spellEnd"/>
+      <w:r>
+        <w:t xml:space="preserve"> in the project, it should</w:t>
       </w:r>
       <w:r>
         <w:t xml:space="preserve"> then to be treated like a repeated absence</w:t>
@@ -3021,7 +3097,15 @@
         <w:t>it is just that the member in question doesn’t have the necessary skills to efficiently accomplish the tasks he/she has been assigned and one or more other members then have to be chosen to help depending on available free time and similarity of tasks in the project.</w:t>
       </w:r>
       <w:r>
-        <w:t xml:space="preserve"> If a meeting is not held due to lack of involvement then the decision will be discussed by the group as per point 1.</w:t>
+        <w:t xml:space="preserve"> If a meeting is not held due to </w:t>
+      </w:r>
+      <w:proofErr w:type="gramStart"/>
+      <w:r>
+        <w:t>lack of involvement then the decision will be discussed by the group as per point 1</w:t>
+      </w:r>
+      <w:proofErr w:type="gramEnd"/>
+      <w:r>
+        <w:t>.</w:t>
       </w:r>
     </w:p>
     <w:p>
@@ -3044,15 +3128,33 @@
           <w:bCs/>
         </w:rPr>
       </w:pPr>
-      <w:bookmarkStart w:id="12" w:name="_Toc191484971"/>
+      <w:bookmarkStart w:id="11" w:name="_Toc191484971"/>
+      <w:proofErr w:type="gramStart"/>
       <w:r>
         <w:rPr>
           <w:rStyle w:val="IntenseEmphasis"/>
           <w:b/>
         </w:rPr>
-        <w:t>Conflicts arising from peer assement.</w:t>
-      </w:r>
-      <w:bookmarkEnd w:id="12"/>
+        <w:t xml:space="preserve">Conflicts arising from peer </w:t>
+      </w:r>
+      <w:proofErr w:type="spellStart"/>
+      <w:r>
+        <w:rPr>
+          <w:rStyle w:val="IntenseEmphasis"/>
+          <w:b/>
+        </w:rPr>
+        <w:t>assement</w:t>
+      </w:r>
+      <w:proofErr w:type="spellEnd"/>
+      <w:r>
+        <w:rPr>
+          <w:rStyle w:val="IntenseEmphasis"/>
+          <w:b/>
+        </w:rPr>
+        <w:t>.</w:t>
+      </w:r>
+      <w:bookmarkEnd w:id="11"/>
+      <w:proofErr w:type="gramEnd"/>
     </w:p>
     <w:p>
       <w:pPr>
@@ -3080,14 +3182,14 @@
           <w:sz w:val="32"/>
         </w:rPr>
       </w:pPr>
-      <w:bookmarkStart w:id="13" w:name="_Toc191484972"/>
+      <w:bookmarkStart w:id="12" w:name="_Toc191484972"/>
       <w:r>
         <w:rPr>
           <w:sz w:val="32"/>
         </w:rPr>
         <w:t>Phase plan.</w:t>
       </w:r>
-      <w:bookmarkEnd w:id="13"/>
+      <w:bookmarkEnd w:id="12"/>
       <w:r>
         <w:rPr>
           <w:sz w:val="32"/>
@@ -3153,14 +3255,14 @@
       <w:pPr>
         <w:pStyle w:val="Heading2"/>
       </w:pPr>
-      <w:bookmarkStart w:id="14" w:name="_Toc191484973"/>
+      <w:bookmarkStart w:id="13" w:name="_Toc191484973"/>
       <w:r>
         <w:t>Project phases</w:t>
       </w:r>
       <w:r>
         <w:t>.</w:t>
       </w:r>
-      <w:bookmarkEnd w:id="14"/>
+      <w:bookmarkEnd w:id="13"/>
     </w:p>
     <w:p/>
     <w:p>
@@ -3178,7 +3280,7 @@
           <w:bCs/>
         </w:rPr>
       </w:pPr>
-      <w:bookmarkStart w:id="15" w:name="_Toc191484974"/>
+      <w:bookmarkStart w:id="14" w:name="_Toc191484974"/>
       <w:r>
         <w:rPr>
           <w:rStyle w:val="IntenseEmphasis"/>
@@ -3193,7 +3295,7 @@
         </w:rPr>
         <w:t>.</w:t>
       </w:r>
-      <w:bookmarkEnd w:id="15"/>
+      <w:bookmarkEnd w:id="14"/>
     </w:p>
     <w:p>
       <w:pPr>
@@ -3317,7 +3419,7 @@
         </w:rPr>
         <w:t xml:space="preserve"> </w:t>
       </w:r>
-      <w:bookmarkStart w:id="16" w:name="_Toc191484975"/>
+      <w:bookmarkStart w:id="15" w:name="_Toc191484975"/>
       <w:r>
         <w:rPr>
           <w:rStyle w:val="IntenseEmphasis"/>
@@ -3332,7 +3434,7 @@
         </w:rPr>
         <w:t>.</w:t>
       </w:r>
-      <w:bookmarkEnd w:id="16"/>
+      <w:bookmarkEnd w:id="15"/>
     </w:p>
     <w:p>
       <w:pPr>
@@ -3443,7 +3545,7 @@
           <w:bCs/>
         </w:rPr>
       </w:pPr>
-      <w:bookmarkStart w:id="17" w:name="_Toc191484976"/>
+      <w:bookmarkStart w:id="16" w:name="_Toc191484976"/>
       <w:r>
         <w:rPr>
           <w:rStyle w:val="IntenseEmphasis"/>
@@ -3458,7 +3560,7 @@
         </w:rPr>
         <w:t>.</w:t>
       </w:r>
-      <w:bookmarkEnd w:id="17"/>
+      <w:bookmarkEnd w:id="16"/>
     </w:p>
     <w:p>
       <w:pPr>
@@ -3562,7 +3664,7 @@
           <w:bCs/>
         </w:rPr>
       </w:pPr>
-      <w:bookmarkStart w:id="18" w:name="_Toc191484977"/>
+      <w:bookmarkStart w:id="17" w:name="_Toc191484977"/>
       <w:r>
         <w:rPr>
           <w:rStyle w:val="IntenseEmphasis"/>
@@ -3577,7 +3679,7 @@
         </w:rPr>
         <w:t>.</w:t>
       </w:r>
-      <w:bookmarkEnd w:id="18"/>
+      <w:bookmarkEnd w:id="17"/>
     </w:p>
     <w:p>
       <w:pPr>
@@ -3659,7 +3761,7 @@
         </w:rPr>
         <w:t xml:space="preserve"> </w:t>
       </w:r>
-      <w:bookmarkStart w:id="19" w:name="_Toc191484978"/>
+      <w:bookmarkStart w:id="18" w:name="_Toc191484978"/>
       <w:r>
         <w:rPr>
           <w:rStyle w:val="IntenseEmphasis"/>
@@ -3674,7 +3776,7 @@
         </w:rPr>
         <w:t>.</w:t>
       </w:r>
-      <w:bookmarkEnd w:id="19"/>
+      <w:bookmarkEnd w:id="18"/>
     </w:p>
     <w:p>
       <w:pPr>
@@ -3784,7 +3886,7 @@
         <w:pStyle w:val="Heading2"/>
         <w:spacing w:before="0"/>
       </w:pPr>
-      <w:bookmarkStart w:id="20" w:name="_Toc191484979"/>
+      <w:bookmarkStart w:id="19" w:name="_Toc191484979"/>
       <w:r>
         <w:t>PERT Net</w:t>
       </w:r>
@@ -3797,7 +3899,7 @@
       <w:r>
         <w:t>.</w:t>
       </w:r>
-      <w:bookmarkEnd w:id="20"/>
+      <w:bookmarkEnd w:id="19"/>
       <w:r>
         <w:t xml:space="preserve"> </w:t>
       </w:r>
@@ -3818,7 +3920,7 @@
           <w:bCs/>
         </w:rPr>
       </w:pPr>
-      <w:bookmarkStart w:id="21" w:name="_Toc191484980"/>
+      <w:bookmarkStart w:id="20" w:name="_Toc191484980"/>
       <w:r>
         <w:rPr>
           <w:rStyle w:val="IntenseEmphasis"/>
@@ -3826,7 +3928,7 @@
         </w:rPr>
         <w:t>PERT Network.</w:t>
       </w:r>
-      <w:bookmarkEnd w:id="21"/>
+      <w:bookmarkEnd w:id="20"/>
     </w:p>
     <w:p>
       <w:pPr>
@@ -3854,7 +3956,7 @@
           <w:sz w:val="32"/>
         </w:rPr>
       </w:pPr>
-      <w:bookmarkStart w:id="22" w:name="_Toc191484981"/>
+      <w:bookmarkStart w:id="21" w:name="_Toc191484981"/>
       <w:r>
         <w:rPr>
           <w:sz w:val="32"/>
@@ -3867,7 +3969,7 @@
         </w:rPr>
         <w:t>ation plan.</w:t>
       </w:r>
-      <w:bookmarkEnd w:id="22"/>
+      <w:bookmarkEnd w:id="21"/>
     </w:p>
     <w:p/>
     <w:p>
@@ -3875,7 +3977,7 @@
         <w:pStyle w:val="Heading2"/>
         <w:spacing w:before="0"/>
       </w:pPr>
-      <w:bookmarkStart w:id="23" w:name="_Toc191484982"/>
+      <w:bookmarkStart w:id="22" w:name="_Toc191484982"/>
       <w:r>
         <w:t>Staff organis</w:t>
       </w:r>
@@ -3885,7 +3987,7 @@
       <w:r>
         <w:t>.</w:t>
       </w:r>
-      <w:bookmarkEnd w:id="23"/>
+      <w:bookmarkEnd w:id="22"/>
       <w:r>
         <w:t xml:space="preserve"> </w:t>
       </w:r>
@@ -3906,7 +4008,7 @@
           <w:bCs/>
         </w:rPr>
       </w:pPr>
-      <w:bookmarkStart w:id="24" w:name="_Toc191484983"/>
+      <w:bookmarkStart w:id="23" w:name="_Toc191484983"/>
       <w:r>
         <w:rPr>
           <w:rStyle w:val="IntenseEmphasis"/>
@@ -3914,7 +4016,7 @@
         </w:rPr>
         <w:t>Team Members.</w:t>
       </w:r>
-      <w:bookmarkEnd w:id="24"/>
+      <w:bookmarkEnd w:id="23"/>
     </w:p>
     <w:p>
       <w:pPr>
@@ -3926,7 +4028,15 @@
         <w:ind w:left="1418"/>
       </w:pPr>
       <w:r>
-        <w:t xml:space="preserve">Andreas Nicholaou </w:t>
+        <w:t xml:space="preserve">Andreas </w:t>
+      </w:r>
+      <w:proofErr w:type="spellStart"/>
+      <w:r>
+        <w:t>Nicholaou</w:t>
+      </w:r>
+      <w:proofErr w:type="spellEnd"/>
+      <w:r>
+        <w:t xml:space="preserve"> </w:t>
       </w:r>
       <w:r>
         <w:tab/>
@@ -3963,8 +4073,13 @@
         <w:ind w:left="1418"/>
       </w:pPr>
       <w:r>
-        <w:t>Eleanor Shakeshaft</w:t>
-      </w:r>
+        <w:t xml:space="preserve">Eleanor </w:t>
+      </w:r>
+      <w:proofErr w:type="spellStart"/>
+      <w:r>
+        <w:t>Shakeshaft</w:t>
+      </w:r>
+      <w:proofErr w:type="spellEnd"/>
       <w:r>
         <w:tab/>
         <w:t xml:space="preserve">Analysis Team &amp; Quality-Assurance Team </w:t>
@@ -4086,7 +4201,21 @@
         <w:rPr>
           <w:i/>
         </w:rPr>
-        <w:t xml:space="preserve">Note: The Analysis Team  and the Quality-Assurance Team  have been merged </w:t>
+        <w:t xml:space="preserve">Note: The Analysis </w:t>
+      </w:r>
+      <w:proofErr w:type="gramStart"/>
+      <w:r>
+        <w:rPr>
+          <w:i/>
+        </w:rPr>
+        <w:t>Team  and</w:t>
+      </w:r>
+      <w:proofErr w:type="gramEnd"/>
+      <w:r>
+        <w:rPr>
+          <w:i/>
+        </w:rPr>
+        <w:t xml:space="preserve"> the Quality-Assurance Team  have been merged </w:t>
       </w:r>
       <w:r>
         <w:rPr>
@@ -4115,7 +4244,7 @@
           <w:bCs/>
         </w:rPr>
       </w:pPr>
-      <w:bookmarkStart w:id="25" w:name="_Toc191484984"/>
+      <w:bookmarkStart w:id="24" w:name="_Toc191484984"/>
       <w:r>
         <w:rPr>
           <w:rStyle w:val="IntenseEmphasis"/>
@@ -4128,16 +4257,25 @@
           <w:rStyle w:val="IntenseEmphasis"/>
           <w:b/>
         </w:rPr>
-        <w:t>rganisation of the project filespace</w:t>
-      </w:r>
+        <w:t xml:space="preserve">rganisation of the project </w:t>
+      </w:r>
+      <w:proofErr w:type="spellStart"/>
       <w:r>
         <w:rPr>
           <w:rStyle w:val="IntenseEmphasis"/>
           <w:b/>
         </w:rPr>
+        <w:t>filespace</w:t>
+      </w:r>
+      <w:proofErr w:type="spellEnd"/>
+      <w:r>
+        <w:rPr>
+          <w:rStyle w:val="IntenseEmphasis"/>
+          <w:b/>
+        </w:rPr>
         <w:t>:</w:t>
       </w:r>
-      <w:bookmarkEnd w:id="25"/>
+      <w:bookmarkEnd w:id="24"/>
     </w:p>
     <w:p>
       <w:pPr>
@@ -4180,7 +4318,15 @@
         <w:ind w:left="1418"/>
       </w:pPr>
       <w:r>
-        <w:t xml:space="preserve">Software Forum: To be used as a discussion space, and PDFs of all Minutes and Activity Logs will be uploaded there by the Team Recorder. </w:t>
+        <w:t xml:space="preserve">Software Forum: </w:t>
+      </w:r>
+      <w:proofErr w:type="gramStart"/>
+      <w:r>
+        <w:t>To be used as a discussion space, and PDFs of all Minutes and Activity Logs will be uploaded there by the Team Recorder</w:t>
+      </w:r>
+      <w:proofErr w:type="gramEnd"/>
+      <w:r>
+        <w:t xml:space="preserve">. </w:t>
       </w:r>
     </w:p>
     <w:p>
@@ -4192,8 +4338,21 @@
         </w:numPr>
         <w:ind w:left="1418"/>
       </w:pPr>
-      <w:r>
-        <w:t>Dropbox: To be used to hold documents which each member has access to and can edit. All versions should be then uploaded to [version controll].</w:t>
+      <w:proofErr w:type="spellStart"/>
+      <w:r>
+        <w:t>Dropbox</w:t>
+      </w:r>
+      <w:proofErr w:type="spellEnd"/>
+      <w:r>
+        <w:t xml:space="preserve">: To be used to hold documents which each member has access to and can edit. All versions should be then uploaded to [version </w:t>
+      </w:r>
+      <w:proofErr w:type="spellStart"/>
+      <w:r>
+        <w:t>controll</w:t>
+      </w:r>
+      <w:proofErr w:type="spellEnd"/>
+      <w:r>
+        <w:t>].</w:t>
       </w:r>
     </w:p>
     <w:p/>
@@ -4202,11 +4361,13 @@
         <w:pStyle w:val="Heading2"/>
         <w:spacing w:before="0"/>
       </w:pPr>
-      <w:bookmarkStart w:id="26" w:name="_Toc191484985"/>
+      <w:bookmarkStart w:id="25" w:name="_Toc191484985"/>
+      <w:proofErr w:type="gramStart"/>
       <w:r>
         <w:t>Analysis team responsibilities.</w:t>
       </w:r>
-      <w:bookmarkEnd w:id="26"/>
+      <w:bookmarkEnd w:id="25"/>
+      <w:proofErr w:type="gramEnd"/>
     </w:p>
     <w:p/>
     <w:p>
@@ -4224,7 +4385,7 @@
           <w:bCs/>
         </w:rPr>
       </w:pPr>
-      <w:bookmarkStart w:id="27" w:name="_Toc191484986"/>
+      <w:bookmarkStart w:id="26" w:name="_Toc191484986"/>
       <w:r>
         <w:rPr>
           <w:rStyle w:val="IntenseEmphasis"/>
@@ -4232,7 +4393,7 @@
         </w:rPr>
         <w:t>Overall Responsibilities:</w:t>
       </w:r>
-      <w:bookmarkEnd w:id="27"/>
+      <w:bookmarkEnd w:id="26"/>
       <w:r>
         <w:rPr>
           <w:rStyle w:val="IntenseEmphasis"/>
@@ -4262,7 +4423,15 @@
         <w:ind w:left="720"/>
       </w:pPr>
       <w:r>
-        <w:t>Once the program is finished they must present the customer with documentation which will explain how they can install and use the program, within the licensing agreement.</w:t>
+        <w:t xml:space="preserve">Once the program is finished they must present the customer with </w:t>
+      </w:r>
+      <w:proofErr w:type="gramStart"/>
+      <w:r>
+        <w:t>documentation which</w:t>
+      </w:r>
+      <w:proofErr w:type="gramEnd"/>
+      <w:r>
+        <w:t xml:space="preserve"> will explain how they can install and use the program, within the licensing agreement.</w:t>
       </w:r>
     </w:p>
     <w:p>
@@ -4285,7 +4454,7 @@
           <w:bCs/>
         </w:rPr>
       </w:pPr>
-      <w:bookmarkStart w:id="28" w:name="_Toc191484987"/>
+      <w:bookmarkStart w:id="27" w:name="_Toc191484987"/>
       <w:r>
         <w:rPr>
           <w:rStyle w:val="IntenseEmphasis"/>
@@ -4293,7 +4462,7 @@
         </w:rPr>
         <w:t>Project Phases:</w:t>
       </w:r>
-      <w:bookmarkEnd w:id="28"/>
+      <w:bookmarkEnd w:id="27"/>
     </w:p>
     <w:p>
       <w:pPr>
@@ -4333,9 +4502,33 @@
         <w:t xml:space="preserve"> group members</w:t>
       </w:r>
       <w:r>
-        <w:t xml:space="preserve">, and any further information deemed necesaary to keep on the site. It will be made by Eleanor Shakeshaft and Andreas Nicholaou and is hosted at </w:t>
-      </w:r>
-      <w:hyperlink r:id="rId5" w:history="1">
+        <w:t xml:space="preserve">, and any further information deemed </w:t>
+      </w:r>
+      <w:proofErr w:type="spellStart"/>
+      <w:r>
+        <w:t>necesaary</w:t>
+      </w:r>
+      <w:proofErr w:type="spellEnd"/>
+      <w:r>
+        <w:t xml:space="preserve"> to keep on the site. It will be made by Eleanor </w:t>
+      </w:r>
+      <w:proofErr w:type="spellStart"/>
+      <w:r>
+        <w:t>Shakeshaft</w:t>
+      </w:r>
+      <w:proofErr w:type="spellEnd"/>
+      <w:r>
+        <w:t xml:space="preserve"> and Andreas </w:t>
+      </w:r>
+      <w:proofErr w:type="spellStart"/>
+      <w:r>
+        <w:t>Nicholaou</w:t>
+      </w:r>
+      <w:proofErr w:type="spellEnd"/>
+      <w:r>
+        <w:t xml:space="preserve"> and is hosted at </w:t>
+      </w:r>
+      <w:hyperlink r:id="rId6" w:history="1">
         <w:r>
           <w:rPr>
             <w:rStyle w:val="Hyperlink"/>
@@ -4354,13 +4547,29 @@
         <w:ind w:left="720"/>
       </w:pPr>
       <w:r>
-        <w:t>Analysis modelling is the key componment which needs to be completed before the design team can start, this means that it should be completed before or sometime early in the Easter holidays to hand over. It will hol</w:t>
+        <w:t xml:space="preserve">Analysis modelling is the key </w:t>
+      </w:r>
+      <w:proofErr w:type="spellStart"/>
+      <w:r>
+        <w:t>componment</w:t>
+      </w:r>
+      <w:proofErr w:type="spellEnd"/>
+      <w:r>
+        <w:t xml:space="preserve"> which needs to be completed before the design team can start, this means that it should be completed before or sometime early in the Easter holidays to hand over. It will hol</w:t>
       </w:r>
       <w:r>
         <w:t>d all the customer requirements and</w:t>
       </w:r>
       <w:r>
-        <w:t xml:space="preserve"> the requirements specification which will hav</w:t>
+        <w:t xml:space="preserve"> the requirements </w:t>
+      </w:r>
+      <w:proofErr w:type="gramStart"/>
+      <w:r>
+        <w:t>specification which</w:t>
+      </w:r>
+      <w:proofErr w:type="gramEnd"/>
+      <w:r>
+        <w:t xml:space="preserve"> will hav</w:t>
       </w:r>
       <w:r>
         <w:t>e details from the goals of the game or the objectives to the security requirements</w:t>
@@ -4379,7 +4588,31 @@
         <w:ind w:left="720"/>
       </w:pPr>
       <w:r>
-        <w:t>Finally the User Documentation will be finalised near the end of the project, this will reflect the product delivered, not the envisaged product designed at the beginning. It will comprise of 3 sections which need to be accessable via the team website, they are: the licensing agreement, installation guide and user manual. The installation guide is aimed at system admins who will intall the software. The user manual is aimed at the users of the software.</w:t>
+        <w:t xml:space="preserve">Finally the User Documentation will be finalised near the end of the project, this will reflect the product delivered, not the envisaged product designed at the beginning. It will comprise of 3 </w:t>
+      </w:r>
+      <w:proofErr w:type="gramStart"/>
+      <w:r>
+        <w:t xml:space="preserve">sections which need to be </w:t>
+      </w:r>
+      <w:proofErr w:type="spellStart"/>
+      <w:r>
+        <w:t>accessable</w:t>
+      </w:r>
+      <w:proofErr w:type="spellEnd"/>
+      <w:r>
+        <w:t xml:space="preserve"> via the team</w:t>
+      </w:r>
+      <w:proofErr w:type="gramEnd"/>
+      <w:r>
+        <w:t xml:space="preserve"> website, they are: the licensing agreement, installation guide and user manual. The installation guide is aimed at system admins who will </w:t>
+      </w:r>
+      <w:proofErr w:type="spellStart"/>
+      <w:r>
+        <w:t>intall</w:t>
+      </w:r>
+      <w:proofErr w:type="spellEnd"/>
+      <w:r>
+        <w:t xml:space="preserve"> the software. The user manual is aimed at the users of the software.</w:t>
       </w:r>
     </w:p>
     <w:p>
@@ -4398,11 +4631,11 @@
           <w:iCs/>
         </w:rPr>
       </w:pPr>
-      <w:bookmarkStart w:id="29" w:name="_Toc191484988"/>
+      <w:bookmarkStart w:id="28" w:name="_Toc191484988"/>
       <w:r>
         <w:t>Design team responsibilities.</w:t>
       </w:r>
-      <w:bookmarkEnd w:id="29"/>
+      <w:bookmarkEnd w:id="28"/>
       <w:r>
         <w:rPr>
           <w:b w:val="0"/>
@@ -4429,7 +4662,7 @@
           <w:bCs/>
         </w:rPr>
       </w:pPr>
-      <w:bookmarkStart w:id="30" w:name="_Toc191484989"/>
+      <w:bookmarkStart w:id="29" w:name="_Toc191484989"/>
       <w:r>
         <w:rPr>
           <w:rStyle w:val="IntenseEmphasis"/>
@@ -4437,7 +4670,7 @@
         </w:rPr>
         <w:t>Overall Responsibilities:</w:t>
       </w:r>
-      <w:bookmarkEnd w:id="30"/>
+      <w:bookmarkEnd w:id="29"/>
       <w:r>
         <w:rPr>
           <w:rStyle w:val="IntenseEmphasis"/>
@@ -4457,7 +4690,15 @@
         <w:t>D</w:t>
       </w:r>
       <w:r>
-        <w:t>esign team’s responsibilities centre on the structure of the project by taking the information given by the analysis team and fleshing it out into a full design. This is split into two stages; the high-level design and the detailed level design.</w:t>
+        <w:t>esign team’s responsibilities centre on the structure of the project by taking the information given by the analysis team and fleshing it out into a full design. This is split into two stages</w:t>
+      </w:r>
+      <w:proofErr w:type="gramStart"/>
+      <w:r>
+        <w:t>;</w:t>
+      </w:r>
+      <w:proofErr w:type="gramEnd"/>
+      <w:r>
+        <w:t xml:space="preserve"> the high-level design and the detailed level design.</w:t>
       </w:r>
     </w:p>
     <w:p>
@@ -4480,7 +4721,7 @@
           <w:bCs/>
         </w:rPr>
       </w:pPr>
-      <w:bookmarkStart w:id="31" w:name="_Toc191484990"/>
+      <w:bookmarkStart w:id="30" w:name="_Toc191484990"/>
       <w:r>
         <w:rPr>
           <w:rStyle w:val="IntenseEmphasis"/>
@@ -4488,14 +4729,22 @@
         </w:rPr>
         <w:t>Project Phases</w:t>
       </w:r>
-      <w:bookmarkEnd w:id="31"/>
+      <w:bookmarkEnd w:id="30"/>
     </w:p>
     <w:p>
       <w:pPr>
         <w:pStyle w:val="ListParagraph"/>
       </w:pPr>
       <w:r>
-        <w:t>The high-level design involves taking the requirements specification and implementing it. The central part of this section is taking the classes and objects identified by the analysis team and expanding or adding to them, ultimately creating an architectural design which will be detailed with various diagrams in UML notation. This is also the stage where we decide on the coding style of the project, which will remain in place for the projects lifetime. Opportunities for concurrency are also identified, as well as local mechanisms within the system and the policies on how to handle them. Finally, a requirements cross-reference will be created to bridge the gap in-between the analysis model and the design model, detailing how the architecture has evolved from its inception.</w:t>
+        <w:t xml:space="preserve">The high-level design involves taking the requirements specification and implementing it. The central part of this section is taking the classes and objects identified by the analysis team and expanding or adding to them, ultimately creating an architectural </w:t>
+      </w:r>
+      <w:proofErr w:type="gramStart"/>
+      <w:r>
+        <w:t>design which</w:t>
+      </w:r>
+      <w:proofErr w:type="gramEnd"/>
+      <w:r>
+        <w:t xml:space="preserve"> will be detailed with various diagrams in UML notation. This is also the stage where we decide on the coding style of the project, which will remain in place for the projects lifetime. Opportunities for concurrency are also identified, as well as local mechanisms within the system and the policies on how to handle them. Finally, a requirements cross-reference will be created to bridge the gap in-between the analysis model and the design model, detailing how the architecture has evolved from its inception.</w:t>
       </w:r>
     </w:p>
     <w:p>
@@ -4508,7 +4757,15 @@
         <w:pStyle w:val="ListParagraph"/>
       </w:pPr>
       <w:r>
-        <w:t xml:space="preserve">The detailed level design is about taking the high-level design and detailing every aspect of it, taking the original architectural design and describing it in even more detail with UML diagrams. This includes detailed information on classes, object states, methods and the identification of abstractions and opportunities for inheritance. Changes that have been made since the high-level design will be identified and justified. The purpose of this part of the design is to provide a blueprint which will allow the programming team to implement it quickly and efficiently. </w:t>
+        <w:t xml:space="preserve">The detailed level design is about taking the high-level design and detailing every aspect of it, taking the original architectural design and describing it in even more detail with UML diagrams. This includes detailed information on classes, object states, methods and the identification of abstractions and opportunities for inheritance. Changes that have been made since the high-level design will be identified and justified. The purpose of this part of the design is to provide a </w:t>
+      </w:r>
+      <w:proofErr w:type="gramStart"/>
+      <w:r>
+        <w:t>blueprint which</w:t>
+      </w:r>
+      <w:proofErr w:type="gramEnd"/>
+      <w:r>
+        <w:t xml:space="preserve"> will allow the programming team to implement it quickly and efficiently. </w:t>
       </w:r>
     </w:p>
     <w:p>
@@ -4530,11 +4787,11 @@
         <w:pStyle w:val="Heading2"/>
         <w:spacing w:before="0"/>
       </w:pPr>
-      <w:bookmarkStart w:id="32" w:name="_Toc191484991"/>
+      <w:bookmarkStart w:id="31" w:name="_Toc191484991"/>
       <w:r>
         <w:t>Programming team responsibilities.</w:t>
       </w:r>
-      <w:bookmarkEnd w:id="32"/>
+      <w:bookmarkEnd w:id="31"/>
       <w:r>
         <w:t xml:space="preserve"> </w:t>
       </w:r>
@@ -4555,7 +4812,7 @@
           <w:bCs/>
         </w:rPr>
       </w:pPr>
-      <w:bookmarkStart w:id="33" w:name="_Toc191484992"/>
+      <w:bookmarkStart w:id="32" w:name="_Toc191484992"/>
       <w:r>
         <w:rPr>
           <w:rStyle w:val="IntenseEmphasis"/>
@@ -4563,7 +4820,7 @@
         </w:rPr>
         <w:t>Overall Responsibilities:</w:t>
       </w:r>
-      <w:bookmarkEnd w:id="33"/>
+      <w:bookmarkEnd w:id="32"/>
       <w:r>
         <w:rPr>
           <w:rStyle w:val="IntenseEmphasis"/>
@@ -4575,16 +4832,29 @@
     <w:p>
       <w:pPr>
         <w:pStyle w:val="ListParagraph"/>
-        <w:rPr>
-          <w:color w:val="FF0000"/>
-        </w:rPr>
-      </w:pPr>
-      <w:r>
-        <w:rPr>
-          <w:color w:val="FF0000"/>
-        </w:rPr>
-        <w:t>To be done.</w:t>
-      </w:r>
+      </w:pPr>
+      <w:r>
+        <w:t xml:space="preserve">The programming team are responsible for implementing producing the end software in line with </w:t>
+      </w:r>
+      <w:r>
+        <w:t>the requirements of functionality and design</w:t>
+      </w:r>
+      <w:r>
+        <w:t xml:space="preserve"> made by the design team. </w:t>
+      </w:r>
+    </w:p>
+    <w:p>
+      <w:pPr>
+        <w:pStyle w:val="ListParagraph"/>
+      </w:pPr>
+      <w:r>
+        <w:t>It is important that although the programming team has a freedom over how the final functionality and design of the software is implemented, it meets the requirements set out by the design team as accurately and efficiently as possible.</w:t>
+      </w:r>
+      <w:r>
+        <w:t xml:space="preserve"> </w:t>
+      </w:r>
+      <w:bookmarkStart w:id="33" w:name="_GoBack"/>
+      <w:bookmarkEnd w:id="33"/>
     </w:p>
     <w:p>
       <w:pPr>
@@ -4612,32 +4882,138 @@
     <w:p>
       <w:pPr>
         <w:pStyle w:val="ListParagraph"/>
-        <w:rPr>
-          <w:color w:val="FF0000"/>
-        </w:rPr>
-      </w:pPr>
-      <w:r>
-        <w:rPr>
-          <w:color w:val="FF0000"/>
-        </w:rPr>
-        <w:t>To be done.</w:t>
-      </w:r>
-    </w:p>
-    <w:p>
-      <w:r>
-        <w:t xml:space="preserve"> </w:t>
-      </w:r>
-    </w:p>
+      </w:pPr>
+      <w:r>
+        <w:t>There are numerous phases to the implementation of the design</w:t>
+      </w:r>
+      <w:r>
+        <w:t>,</w:t>
+      </w:r>
+      <w:r>
+        <w:t xml:space="preserve"> which can be split into either high or low level </w:t>
+      </w:r>
+      <w:r>
+        <w:t>models. The low level design is often dynamic and can change, so it is hard to predict the exact phases. However, the high level programming can be viewed as followed:</w:t>
+      </w:r>
+    </w:p>
+    <w:p>
+      <w:pPr>
+        <w:pStyle w:val="ListParagraph"/>
+        <w:numPr>
+          <w:ilvl w:val="0"/>
+          <w:numId w:val="45"/>
+        </w:numPr>
+      </w:pPr>
+      <w:r>
+        <w:t>Syntax Analyser for Ant Brain;</w:t>
+      </w:r>
+    </w:p>
+    <w:p>
+      <w:pPr>
+        <w:pStyle w:val="ListParagraph"/>
+        <w:numPr>
+          <w:ilvl w:val="0"/>
+          <w:numId w:val="45"/>
+        </w:numPr>
+      </w:pPr>
+      <w:r>
+        <w:t>Syntax Analyser for Ant World;</w:t>
+      </w:r>
+    </w:p>
+    <w:p>
+      <w:pPr>
+        <w:pStyle w:val="ListParagraph"/>
+        <w:numPr>
+          <w:ilvl w:val="0"/>
+          <w:numId w:val="45"/>
+        </w:numPr>
+      </w:pPr>
+      <w:r>
+        <w:t>Ant World generator;</w:t>
+      </w:r>
+    </w:p>
+    <w:p>
+      <w:pPr>
+        <w:pStyle w:val="ListParagraph"/>
+        <w:numPr>
+          <w:ilvl w:val="0"/>
+          <w:numId w:val="45"/>
+        </w:numPr>
+      </w:pPr>
+      <w:r>
+        <w:t>Game simulation</w:t>
+      </w:r>
+      <w:r>
+        <w:t xml:space="preserve"> including server-client functionality</w:t>
+      </w:r>
+      <w:r>
+        <w:t>;</w:t>
+      </w:r>
+    </w:p>
+    <w:p>
+      <w:pPr>
+        <w:pStyle w:val="ListParagraph"/>
+        <w:numPr>
+          <w:ilvl w:val="0"/>
+          <w:numId w:val="45"/>
+        </w:numPr>
+      </w:pPr>
+      <w:r>
+        <w:t xml:space="preserve">Game visualisation; </w:t>
+      </w:r>
+    </w:p>
+    <w:p>
+      <w:pPr>
+        <w:pStyle w:val="ListParagraph"/>
+        <w:numPr>
+          <w:ilvl w:val="0"/>
+          <w:numId w:val="45"/>
+        </w:numPr>
+      </w:pPr>
+      <w:r>
+        <w:t>Game GUI; and</w:t>
+      </w:r>
+    </w:p>
+    <w:p>
+      <w:pPr>
+        <w:pStyle w:val="ListParagraph"/>
+        <w:numPr>
+          <w:ilvl w:val="0"/>
+          <w:numId w:val="45"/>
+        </w:numPr>
+      </w:pPr>
+      <w:r>
+        <w:t>Ant B</w:t>
+      </w:r>
+      <w:r>
+        <w:t xml:space="preserve">rain for use in competition; </w:t>
+      </w:r>
+    </w:p>
+    <w:p>
+      <w:pPr>
+        <w:pStyle w:val="ListParagraph"/>
+        <w:ind w:left="1440"/>
+      </w:pPr>
+    </w:p>
+    <w:p>
+      <w:pPr>
+        <w:pStyle w:val="ListParagraph"/>
+        <w:ind w:left="1440"/>
+      </w:pPr>
+    </w:p>
+    <w:p/>
     <w:p>
       <w:pPr>
         <w:pStyle w:val="Heading2"/>
         <w:spacing w:before="0"/>
       </w:pPr>
       <w:bookmarkStart w:id="35" w:name="_Toc191484994"/>
+      <w:proofErr w:type="gramStart"/>
       <w:r>
         <w:t>Quality Assurance team responsibilities.</w:t>
       </w:r>
       <w:bookmarkEnd w:id="35"/>
+      <w:proofErr w:type="gramEnd"/>
       <w:r>
         <w:t xml:space="preserve"> </w:t>
       </w:r>
@@ -4714,7 +5090,15 @@
         <w:pStyle w:val="ListParagraph"/>
       </w:pPr>
       <w:r>
-        <w:t>The QA team will specify how the program should be tested, and write unit tests as the program is developed. Subsequently, the QA team will perform integration testing as the program gets larger, and finally validation testing to ensure that the program meets the specifications specified during the analysis phase.</w:t>
+        <w:t xml:space="preserve">The QA team will specify how the program should be tested, and write unit tests as the program is developed. Subsequently, the QA team will perform integration </w:t>
+      </w:r>
+      <w:proofErr w:type="gramStart"/>
+      <w:r>
+        <w:t>testing</w:t>
+      </w:r>
+      <w:proofErr w:type="gramEnd"/>
+      <w:r>
+        <w:t xml:space="preserve"> as the program gets larger, and finally validation testing to ensure that the program meets the specifications specified during the analysis phase.</w:t>
       </w:r>
     </w:p>
     <w:p>
@@ -4733,7 +5117,21 @@
         <w:rPr>
           <w:color w:val="FF0000"/>
         </w:rPr>
-        <w:t>To be added: details about Acceptanc Criteria.</w:t>
+        <w:t xml:space="preserve">To be added: details about </w:t>
+      </w:r>
+      <w:proofErr w:type="spellStart"/>
+      <w:r>
+        <w:rPr>
+          <w:color w:val="FF0000"/>
+        </w:rPr>
+        <w:t>Acceptanc</w:t>
+      </w:r>
+      <w:proofErr w:type="spellEnd"/>
+      <w:r>
+        <w:rPr>
+          <w:color w:val="FF0000"/>
+        </w:rPr>
+        <w:t xml:space="preserve"> Criteria.</w:t>
       </w:r>
     </w:p>
     <w:p/>
@@ -4891,10 +5289,26 @@
         <w:t xml:space="preserve">This part of the project plan should describe </w:t>
       </w:r>
       <w:r>
-        <w:t>how your group will evaluate the performance of the group members</w:t>
-      </w:r>
-      <w:r>
-        <w:t xml:space="preserve">. You have complete freedom how to do this. One example of a peer assessement policy would be to agree that all members gave the same contribution in advance. Such a policy easy to implement, but might motivate some group members to do their fair share of the work. </w:t>
+        <w:t xml:space="preserve">how your group </w:t>
+      </w:r>
+      <w:proofErr w:type="gramStart"/>
+      <w:r>
+        <w:t>will</w:t>
+      </w:r>
+      <w:proofErr w:type="gramEnd"/>
+      <w:r>
+        <w:t xml:space="preserve"> evaluate the performance of the group members</w:t>
+      </w:r>
+      <w:r>
+        <w:t xml:space="preserve">. You have complete freedom how to do this. One example of a peer </w:t>
+      </w:r>
+      <w:proofErr w:type="spellStart"/>
+      <w:r>
+        <w:t>assessement</w:t>
+      </w:r>
+      <w:proofErr w:type="spellEnd"/>
+      <w:r>
+        <w:t xml:space="preserve"> policy would be to agree that all members gave the same contribution in advance. Such a policy easy to implement, but might motivate some group members to do their fair share of the work. </w:t>
       </w:r>
     </w:p>
     <w:p>
@@ -5134,7 +5548,11 @@
         </w:numPr>
       </w:pPr>
       <w:r>
-        <w:t>Initiative: Generating ideas for the activities and methods of solution,</w:t>
+        <w:t>Initiative: Generating ideas for the activities and methods of solution</w:t>
+      </w:r>
+      <w:proofErr w:type="gramStart"/>
+      <w:r>
+        <w:t>,</w:t>
       </w:r>
       <w:r>
         <w:rPr>
@@ -5142,6 +5560,7 @@
         </w:rPr>
         <w:t> </w:t>
       </w:r>
+      <w:proofErr w:type="gramEnd"/>
       <w:r>
         <w:t xml:space="preserve"> Findings ideas from other sources.</w:t>
       </w:r>
@@ -5155,7 +5574,11 @@
         </w:numPr>
       </w:pPr>
       <w:r>
-        <w:t>Commitment: doing a fair share of the work,</w:t>
+        <w:t>Commitment: doing a fair share of the work</w:t>
+      </w:r>
+      <w:proofErr w:type="gramStart"/>
+      <w:r>
+        <w:t>,</w:t>
       </w:r>
       <w:r>
         <w:rPr>
@@ -5163,6 +5586,7 @@
         </w:rPr>
         <w:t> </w:t>
       </w:r>
+      <w:proofErr w:type="gramEnd"/>
       <w:r>
         <w:t>meeting deadlines, attending meetings and being punctual.</w:t>
       </w:r>
@@ -5173,11 +5597,32 @@
         <w:pStyle w:val="ListParagraph"/>
       </w:pPr>
       <w:r>
-        <w:t>I also suggest to make a note of how the group will keep scores, and what to do if a member of the group does not agree with their peer assessment. Conflicts arising from peer assessement need to be discussed in the Conflict Resolut</w:t>
-      </w:r>
-      <w:r>
-        <w:t>ion plan.</w:t>
-      </w:r>
+        <w:t xml:space="preserve">I also suggest </w:t>
+      </w:r>
+      <w:proofErr w:type="gramStart"/>
+      <w:r>
+        <w:t>to make</w:t>
+      </w:r>
+      <w:proofErr w:type="gramEnd"/>
+      <w:r>
+        <w:t xml:space="preserve"> a note of how the group will keep scores, and what to do if a member of the group does not agree with their peer assessment. Conflicts arising from peer </w:t>
+      </w:r>
+      <w:proofErr w:type="spellStart"/>
+      <w:r>
+        <w:t>assessement</w:t>
+      </w:r>
+      <w:proofErr w:type="spellEnd"/>
+      <w:r>
+        <w:t xml:space="preserve"> need to be discussed in the Conflict Resolut</w:t>
+      </w:r>
+      <w:r>
+        <w:t xml:space="preserve">ion </w:t>
+      </w:r>
+      <w:proofErr w:type="gramStart"/>
+      <w:r>
+        <w:t>plan.</w:t>
+      </w:r>
+      <w:proofErr w:type="gramEnd"/>
     </w:p>
     <w:p>
       <w:pPr>
@@ -5208,7 +5653,7 @@
 </file>
 
 <file path=word/numbering.xml><?xml version="1.0" encoding="utf-8"?>
-<w:numbering xmlns:mv="urn:schemas-microsoft-com:mac:vml" xmlns:mo="http://schemas.microsoft.com/office/mac/office/2008/main" xmlns:ve="http://schemas.openxmlformats.org/markup-compatibility/2006" xmlns:o="urn:schemas-microsoft-com:office:office" xmlns:r="http://schemas.openxmlformats.org/officeDocument/2006/relationships" xmlns:m="http://schemas.openxmlformats.org/officeDocument/2006/math" xmlns:v="urn:schemas-microsoft-com:vml" xmlns:w10="urn:schemas-microsoft-com:office:word" xmlns:w="http://schemas.openxmlformats.org/wordprocessingml/2006/main" xmlns:wne="http://schemas.microsoft.com/office/word/2006/wordml" xmlns:wp="http://schemas.openxmlformats.org/drawingml/2006/wordprocessingDrawing">
+<w:numbering xmlns:wpc="http://schemas.microsoft.com/office/word/2010/wordprocessingCanvas" xmlns:mo="http://schemas.microsoft.com/office/mac/office/2008/main" xmlns:mc="http://schemas.openxmlformats.org/markup-compatibility/2006" xmlns:mv="urn:schemas-microsoft-com:mac:vml" xmlns:o="urn:schemas-microsoft-com:office:office" xmlns:r="http://schemas.openxmlformats.org/officeDocument/2006/relationships" xmlns:m="http://schemas.openxmlformats.org/officeDocument/2006/math" xmlns:v="urn:schemas-microsoft-com:vml" xmlns:wp14="http://schemas.microsoft.com/office/word/2010/wordprocessingDrawing" xmlns:wp="http://schemas.openxmlformats.org/drawingml/2006/wordprocessingDrawing" xmlns:w10="urn:schemas-microsoft-com:office:word" xmlns:w="http://schemas.openxmlformats.org/wordprocessingml/2006/main" xmlns:w14="http://schemas.microsoft.com/office/word/2010/wordml" xmlns:wpg="http://schemas.microsoft.com/office/word/2010/wordprocessingGroup" xmlns:wpi="http://schemas.microsoft.com/office/word/2010/wordprocessingInk" xmlns:wne="http://schemas.microsoft.com/office/word/2006/wordml" xmlns:wps="http://schemas.microsoft.com/office/word/2010/wordprocessingShape" mc:Ignorable="w14 wp14">
   <w:numPicBullet w:numPicBulletId="0">
     <w:pict>
       <v:shapetype id="_x0000_t75" coordsize="21600,21600" o:spt="75" o:preferrelative="t" path="m@4@5l@4@11@9@11@9@5xe" filled="f" stroked="f">
@@ -5230,7 +5675,7 @@
         <v:path o:extrusionok="f" gradientshapeok="t" o:connecttype="rect"/>
         <o:lock v:ext="edit" aspectratio="t"/>
       </v:shapetype>
-      <v:shape id="_x0000_i1147" type="#_x0000_t75" style="width:12pt;height:12pt" o:bullet="t">
+      <v:shape id="_x0000_i1029" type="#_x0000_t75" style="width:12pt;height:12pt" o:bullet="t">
         <v:imagedata r:id="rId1" o:title="BD14581_"/>
       </v:shape>
     </w:pict>
@@ -5849,6 +6294,119 @@
     </w:lvl>
   </w:abstractNum>
   <w:abstractNum w:abstractNumId="6">
+    <w:nsid w:val="0BF619D0"/>
+    <w:multiLevelType w:val="hybridMultilevel"/>
+    <w:tmpl w:val="D9588E0A"/>
+    <w:lvl w:ilvl="0" w:tplc="04090001">
+      <w:start w:val="1"/>
+      <w:numFmt w:val="bullet"/>
+      <w:lvlText w:val=""/>
+      <w:lvlJc w:val="left"/>
+      <w:pPr>
+        <w:ind w:left="2200" w:hanging="360"/>
+      </w:pPr>
+      <w:rPr>
+        <w:rFonts w:ascii="Symbol" w:hAnsi="Symbol" w:hint="default"/>
+      </w:rPr>
+    </w:lvl>
+    <w:lvl w:ilvl="1" w:tplc="04090003" w:tentative="1">
+      <w:start w:val="1"/>
+      <w:numFmt w:val="bullet"/>
+      <w:lvlText w:val="o"/>
+      <w:lvlJc w:val="left"/>
+      <w:pPr>
+        <w:ind w:left="2920" w:hanging="360"/>
+      </w:pPr>
+      <w:rPr>
+        <w:rFonts w:ascii="Courier New" w:hAnsi="Courier New" w:hint="default"/>
+      </w:rPr>
+    </w:lvl>
+    <w:lvl w:ilvl="2" w:tplc="04090005" w:tentative="1">
+      <w:start w:val="1"/>
+      <w:numFmt w:val="bullet"/>
+      <w:lvlText w:val=""/>
+      <w:lvlJc w:val="left"/>
+      <w:pPr>
+        <w:ind w:left="3640" w:hanging="360"/>
+      </w:pPr>
+      <w:rPr>
+        <w:rFonts w:ascii="Wingdings" w:hAnsi="Wingdings" w:hint="default"/>
+      </w:rPr>
+    </w:lvl>
+    <w:lvl w:ilvl="3" w:tplc="04090001" w:tentative="1">
+      <w:start w:val="1"/>
+      <w:numFmt w:val="bullet"/>
+      <w:lvlText w:val=""/>
+      <w:lvlJc w:val="left"/>
+      <w:pPr>
+        <w:ind w:left="4360" w:hanging="360"/>
+      </w:pPr>
+      <w:rPr>
+        <w:rFonts w:ascii="Symbol" w:hAnsi="Symbol" w:hint="default"/>
+      </w:rPr>
+    </w:lvl>
+    <w:lvl w:ilvl="4" w:tplc="04090003" w:tentative="1">
+      <w:start w:val="1"/>
+      <w:numFmt w:val="bullet"/>
+      <w:lvlText w:val="o"/>
+      <w:lvlJc w:val="left"/>
+      <w:pPr>
+        <w:ind w:left="5080" w:hanging="360"/>
+      </w:pPr>
+      <w:rPr>
+        <w:rFonts w:ascii="Courier New" w:hAnsi="Courier New" w:hint="default"/>
+      </w:rPr>
+    </w:lvl>
+    <w:lvl w:ilvl="5" w:tplc="04090005" w:tentative="1">
+      <w:start w:val="1"/>
+      <w:numFmt w:val="bullet"/>
+      <w:lvlText w:val=""/>
+      <w:lvlJc w:val="left"/>
+      <w:pPr>
+        <w:ind w:left="5800" w:hanging="360"/>
+      </w:pPr>
+      <w:rPr>
+        <w:rFonts w:ascii="Wingdings" w:hAnsi="Wingdings" w:hint="default"/>
+      </w:rPr>
+    </w:lvl>
+    <w:lvl w:ilvl="6" w:tplc="04090001" w:tentative="1">
+      <w:start w:val="1"/>
+      <w:numFmt w:val="bullet"/>
+      <w:lvlText w:val=""/>
+      <w:lvlJc w:val="left"/>
+      <w:pPr>
+        <w:ind w:left="6520" w:hanging="360"/>
+      </w:pPr>
+      <w:rPr>
+        <w:rFonts w:ascii="Symbol" w:hAnsi="Symbol" w:hint="default"/>
+      </w:rPr>
+    </w:lvl>
+    <w:lvl w:ilvl="7" w:tplc="04090003" w:tentative="1">
+      <w:start w:val="1"/>
+      <w:numFmt w:val="bullet"/>
+      <w:lvlText w:val="o"/>
+      <w:lvlJc w:val="left"/>
+      <w:pPr>
+        <w:ind w:left="7240" w:hanging="360"/>
+      </w:pPr>
+      <w:rPr>
+        <w:rFonts w:ascii="Courier New" w:hAnsi="Courier New" w:hint="default"/>
+      </w:rPr>
+    </w:lvl>
+    <w:lvl w:ilvl="8" w:tplc="04090005" w:tentative="1">
+      <w:start w:val="1"/>
+      <w:numFmt w:val="bullet"/>
+      <w:lvlText w:val=""/>
+      <w:lvlJc w:val="left"/>
+      <w:pPr>
+        <w:ind w:left="7960" w:hanging="360"/>
+      </w:pPr>
+      <w:rPr>
+        <w:rFonts w:ascii="Wingdings" w:hAnsi="Wingdings" w:hint="default"/>
+      </w:rPr>
+    </w:lvl>
+  </w:abstractNum>
+  <w:abstractNum w:abstractNumId="7">
     <w:nsid w:val="0C5F53E3"/>
     <w:multiLevelType w:val="hybridMultilevel"/>
     <w:tmpl w:val="EFFC2E80"/>
@@ -5962,7 +6520,7 @@
       </w:rPr>
     </w:lvl>
   </w:abstractNum>
-  <w:abstractNum w:abstractNumId="7">
+  <w:abstractNum w:abstractNumId="8">
     <w:nsid w:val="13D80B2A"/>
     <w:multiLevelType w:val="multilevel"/>
     <w:tmpl w:val="EEDE58D0"/>
@@ -6111,7 +6669,7 @@
       </w:rPr>
     </w:lvl>
   </w:abstractNum>
-  <w:abstractNum w:abstractNumId="8">
+  <w:abstractNum w:abstractNumId="9">
     <w:nsid w:val="15980B4D"/>
     <w:multiLevelType w:val="hybridMultilevel"/>
     <w:tmpl w:val="824C3F94"/>
@@ -6225,7 +6783,7 @@
       </w:rPr>
     </w:lvl>
   </w:abstractNum>
-  <w:abstractNum w:abstractNumId="9">
+  <w:abstractNum w:abstractNumId="10">
     <w:nsid w:val="27702A68"/>
     <w:multiLevelType w:val="hybridMultilevel"/>
     <w:tmpl w:val="01E627A4"/>
@@ -6339,7 +6897,7 @@
       </w:rPr>
     </w:lvl>
   </w:abstractNum>
-  <w:abstractNum w:abstractNumId="10">
+  <w:abstractNum w:abstractNumId="11">
     <w:nsid w:val="2B104A07"/>
     <w:multiLevelType w:val="hybridMultilevel"/>
     <w:tmpl w:val="61DA3C02"/>
@@ -6425,7 +6983,7 @@
       </w:pPr>
     </w:lvl>
   </w:abstractNum>
-  <w:abstractNum w:abstractNumId="11">
+  <w:abstractNum w:abstractNumId="12">
     <w:nsid w:val="2FDE01DF"/>
     <w:multiLevelType w:val="hybridMultilevel"/>
     <w:tmpl w:val="FE581BDE"/>
@@ -6538,7 +7096,7 @@
       </w:rPr>
     </w:lvl>
   </w:abstractNum>
-  <w:abstractNum w:abstractNumId="12">
+  <w:abstractNum w:abstractNumId="13">
     <w:nsid w:val="30480901"/>
     <w:multiLevelType w:val="multilevel"/>
     <w:tmpl w:val="A358E13E"/>
@@ -6659,7 +7217,7 @@
       </w:rPr>
     </w:lvl>
   </w:abstractNum>
-  <w:abstractNum w:abstractNumId="13">
+  <w:abstractNum w:abstractNumId="14">
     <w:nsid w:val="316832E7"/>
     <w:multiLevelType w:val="hybridMultilevel"/>
     <w:tmpl w:val="0AF480BE"/>
@@ -6772,7 +7330,7 @@
       </w:rPr>
     </w:lvl>
   </w:abstractNum>
-  <w:abstractNum w:abstractNumId="14">
+  <w:abstractNum w:abstractNumId="15">
     <w:nsid w:val="321932D9"/>
     <w:multiLevelType w:val="multilevel"/>
     <w:tmpl w:val="E940E652"/>
@@ -6885,7 +7443,7 @@
       </w:rPr>
     </w:lvl>
   </w:abstractNum>
-  <w:abstractNum w:abstractNumId="15">
+  <w:abstractNum w:abstractNumId="16">
     <w:nsid w:val="3B696F52"/>
     <w:multiLevelType w:val="multilevel"/>
     <w:tmpl w:val="EAC2CC40"/>
@@ -7034,7 +7592,7 @@
       </w:rPr>
     </w:lvl>
   </w:abstractNum>
-  <w:abstractNum w:abstractNumId="16">
+  <w:abstractNum w:abstractNumId="17">
     <w:nsid w:val="3C4436E9"/>
     <w:multiLevelType w:val="hybridMultilevel"/>
     <w:tmpl w:val="798A050C"/>
@@ -7147,7 +7705,7 @@
       </w:rPr>
     </w:lvl>
   </w:abstractNum>
-  <w:abstractNum w:abstractNumId="17">
+  <w:abstractNum w:abstractNumId="18">
     <w:nsid w:val="3DA46D25"/>
     <w:multiLevelType w:val="multilevel"/>
     <w:tmpl w:val="E0AA539E"/>
@@ -7260,7 +7818,7 @@
       </w:rPr>
     </w:lvl>
   </w:abstractNum>
-  <w:abstractNum w:abstractNumId="18">
+  <w:abstractNum w:abstractNumId="19">
     <w:nsid w:val="3E48164A"/>
     <w:multiLevelType w:val="multilevel"/>
     <w:tmpl w:val="97143E98"/>
@@ -7381,7 +7939,7 @@
       </w:rPr>
     </w:lvl>
   </w:abstractNum>
-  <w:abstractNum w:abstractNumId="19">
+  <w:abstractNum w:abstractNumId="20">
     <w:nsid w:val="3FAF5A90"/>
     <w:multiLevelType w:val="multilevel"/>
     <w:tmpl w:val="2E2838CE"/>
@@ -7530,7 +8088,7 @@
       </w:rPr>
     </w:lvl>
   </w:abstractNum>
-  <w:abstractNum w:abstractNumId="20">
+  <w:abstractNum w:abstractNumId="21">
     <w:nsid w:val="40221DBB"/>
     <w:multiLevelType w:val="multilevel"/>
     <w:tmpl w:val="A98C0D0E"/>
@@ -7644,7 +8202,7 @@
       </w:rPr>
     </w:lvl>
   </w:abstractNum>
-  <w:abstractNum w:abstractNumId="21">
+  <w:abstractNum w:abstractNumId="22">
     <w:nsid w:val="40E26F24"/>
     <w:multiLevelType w:val="multilevel"/>
     <w:tmpl w:val="A358E13E"/>
@@ -7765,7 +8323,7 @@
       </w:rPr>
     </w:lvl>
   </w:abstractNum>
-  <w:abstractNum w:abstractNumId="22">
+  <w:abstractNum w:abstractNumId="23">
     <w:nsid w:val="418C4E96"/>
     <w:multiLevelType w:val="hybridMultilevel"/>
     <w:tmpl w:val="35A6A8A0"/>
@@ -7878,7 +8436,7 @@
       </w:rPr>
     </w:lvl>
   </w:abstractNum>
-  <w:abstractNum w:abstractNumId="23">
+  <w:abstractNum w:abstractNumId="24">
     <w:nsid w:val="4BB40346"/>
     <w:multiLevelType w:val="hybridMultilevel"/>
     <w:tmpl w:val="427CFB58"/>
@@ -7991,7 +8549,7 @@
       </w:rPr>
     </w:lvl>
   </w:abstractNum>
-  <w:abstractNum w:abstractNumId="24">
+  <w:abstractNum w:abstractNumId="25">
     <w:nsid w:val="4C564C23"/>
     <w:multiLevelType w:val="hybridMultilevel"/>
     <w:tmpl w:val="427CFB58"/>
@@ -8104,7 +8662,7 @@
       </w:rPr>
     </w:lvl>
   </w:abstractNum>
-  <w:abstractNum w:abstractNumId="25">
+  <w:abstractNum w:abstractNumId="26">
     <w:nsid w:val="4CFA66DC"/>
     <w:multiLevelType w:val="multilevel"/>
     <w:tmpl w:val="C30C2916"/>
@@ -8253,7 +8811,7 @@
       </w:rPr>
     </w:lvl>
   </w:abstractNum>
-  <w:abstractNum w:abstractNumId="26">
+  <w:abstractNum w:abstractNumId="27">
     <w:nsid w:val="4D974F36"/>
     <w:multiLevelType w:val="hybridMultilevel"/>
     <w:tmpl w:val="9024345C"/>
@@ -8368,7 +8926,7 @@
       </w:rPr>
     </w:lvl>
   </w:abstractNum>
-  <w:abstractNum w:abstractNumId="27">
+  <w:abstractNum w:abstractNumId="28">
     <w:nsid w:val="53117F20"/>
     <w:multiLevelType w:val="hybridMultilevel"/>
     <w:tmpl w:val="9C4C9DC2"/>
@@ -8481,7 +9039,7 @@
       </w:rPr>
     </w:lvl>
   </w:abstractNum>
-  <w:abstractNum w:abstractNumId="28">
+  <w:abstractNum w:abstractNumId="29">
     <w:nsid w:val="57662FB0"/>
     <w:multiLevelType w:val="multilevel"/>
     <w:tmpl w:val="719A98DC"/>
@@ -8594,7 +9152,7 @@
       </w:rPr>
     </w:lvl>
   </w:abstractNum>
-  <w:abstractNum w:abstractNumId="29">
+  <w:abstractNum w:abstractNumId="30">
     <w:nsid w:val="5DB64EB0"/>
     <w:multiLevelType w:val="hybridMultilevel"/>
     <w:tmpl w:val="0A7CB49E"/>
@@ -8707,7 +9265,7 @@
       </w:rPr>
     </w:lvl>
   </w:abstractNum>
-  <w:abstractNum w:abstractNumId="30">
+  <w:abstractNum w:abstractNumId="31">
     <w:nsid w:val="5E105674"/>
     <w:multiLevelType w:val="hybridMultilevel"/>
     <w:tmpl w:val="B14A15A0"/>
@@ -8821,7 +9379,120 @@
       </w:rPr>
     </w:lvl>
   </w:abstractNum>
-  <w:abstractNum w:abstractNumId="31">
+  <w:abstractNum w:abstractNumId="32">
+    <w:nsid w:val="63A758D5"/>
+    <w:multiLevelType w:val="hybridMultilevel"/>
+    <w:tmpl w:val="383CBD12"/>
+    <w:lvl w:ilvl="0" w:tplc="04090001">
+      <w:start w:val="1"/>
+      <w:numFmt w:val="bullet"/>
+      <w:lvlText w:val=""/>
+      <w:lvlJc w:val="left"/>
+      <w:pPr>
+        <w:ind w:left="1440" w:hanging="360"/>
+      </w:pPr>
+      <w:rPr>
+        <w:rFonts w:ascii="Symbol" w:hAnsi="Symbol" w:hint="default"/>
+      </w:rPr>
+    </w:lvl>
+    <w:lvl w:ilvl="1" w:tplc="04090003" w:tentative="1">
+      <w:start w:val="1"/>
+      <w:numFmt w:val="bullet"/>
+      <w:lvlText w:val="o"/>
+      <w:lvlJc w:val="left"/>
+      <w:pPr>
+        <w:ind w:left="2160" w:hanging="360"/>
+      </w:pPr>
+      <w:rPr>
+        <w:rFonts w:ascii="Courier New" w:hAnsi="Courier New" w:hint="default"/>
+      </w:rPr>
+    </w:lvl>
+    <w:lvl w:ilvl="2" w:tplc="04090005" w:tentative="1">
+      <w:start w:val="1"/>
+      <w:numFmt w:val="bullet"/>
+      <w:lvlText w:val=""/>
+      <w:lvlJc w:val="left"/>
+      <w:pPr>
+        <w:ind w:left="2880" w:hanging="360"/>
+      </w:pPr>
+      <w:rPr>
+        <w:rFonts w:ascii="Wingdings" w:hAnsi="Wingdings" w:hint="default"/>
+      </w:rPr>
+    </w:lvl>
+    <w:lvl w:ilvl="3" w:tplc="04090001" w:tentative="1">
+      <w:start w:val="1"/>
+      <w:numFmt w:val="bullet"/>
+      <w:lvlText w:val=""/>
+      <w:lvlJc w:val="left"/>
+      <w:pPr>
+        <w:ind w:left="3600" w:hanging="360"/>
+      </w:pPr>
+      <w:rPr>
+        <w:rFonts w:ascii="Symbol" w:hAnsi="Symbol" w:hint="default"/>
+      </w:rPr>
+    </w:lvl>
+    <w:lvl w:ilvl="4" w:tplc="04090003" w:tentative="1">
+      <w:start w:val="1"/>
+      <w:numFmt w:val="bullet"/>
+      <w:lvlText w:val="o"/>
+      <w:lvlJc w:val="left"/>
+      <w:pPr>
+        <w:ind w:left="4320" w:hanging="360"/>
+      </w:pPr>
+      <w:rPr>
+        <w:rFonts w:ascii="Courier New" w:hAnsi="Courier New" w:hint="default"/>
+      </w:rPr>
+    </w:lvl>
+    <w:lvl w:ilvl="5" w:tplc="04090005" w:tentative="1">
+      <w:start w:val="1"/>
+      <w:numFmt w:val="bullet"/>
+      <w:lvlText w:val=""/>
+      <w:lvlJc w:val="left"/>
+      <w:pPr>
+        <w:ind w:left="5040" w:hanging="360"/>
+      </w:pPr>
+      <w:rPr>
+        <w:rFonts w:ascii="Wingdings" w:hAnsi="Wingdings" w:hint="default"/>
+      </w:rPr>
+    </w:lvl>
+    <w:lvl w:ilvl="6" w:tplc="04090001" w:tentative="1">
+      <w:start w:val="1"/>
+      <w:numFmt w:val="bullet"/>
+      <w:lvlText w:val=""/>
+      <w:lvlJc w:val="left"/>
+      <w:pPr>
+        <w:ind w:left="5760" w:hanging="360"/>
+      </w:pPr>
+      <w:rPr>
+        <w:rFonts w:ascii="Symbol" w:hAnsi="Symbol" w:hint="default"/>
+      </w:rPr>
+    </w:lvl>
+    <w:lvl w:ilvl="7" w:tplc="04090003" w:tentative="1">
+      <w:start w:val="1"/>
+      <w:numFmt w:val="bullet"/>
+      <w:lvlText w:val="o"/>
+      <w:lvlJc w:val="left"/>
+      <w:pPr>
+        <w:ind w:left="6480" w:hanging="360"/>
+      </w:pPr>
+      <w:rPr>
+        <w:rFonts w:ascii="Courier New" w:hAnsi="Courier New" w:hint="default"/>
+      </w:rPr>
+    </w:lvl>
+    <w:lvl w:ilvl="8" w:tplc="04090005" w:tentative="1">
+      <w:start w:val="1"/>
+      <w:numFmt w:val="bullet"/>
+      <w:lvlText w:val=""/>
+      <w:lvlJc w:val="left"/>
+      <w:pPr>
+        <w:ind w:left="7200" w:hanging="360"/>
+      </w:pPr>
+      <w:rPr>
+        <w:rFonts w:ascii="Wingdings" w:hAnsi="Wingdings" w:hint="default"/>
+      </w:rPr>
+    </w:lvl>
+  </w:abstractNum>
+  <w:abstractNum w:abstractNumId="33">
     <w:nsid w:val="63F751F5"/>
     <w:multiLevelType w:val="hybridMultilevel"/>
     <w:tmpl w:val="D16CB496"/>
@@ -8935,7 +9606,7 @@
       </w:rPr>
     </w:lvl>
   </w:abstractNum>
-  <w:abstractNum w:abstractNumId="32">
+  <w:abstractNum w:abstractNumId="34">
     <w:nsid w:val="68F12EE5"/>
     <w:multiLevelType w:val="hybridMultilevel"/>
     <w:tmpl w:val="FBBAC676"/>
@@ -9051,7 +9722,7 @@
       </w:rPr>
     </w:lvl>
   </w:abstractNum>
-  <w:abstractNum w:abstractNumId="33">
+  <w:abstractNum w:abstractNumId="35">
     <w:nsid w:val="6A410700"/>
     <w:multiLevelType w:val="hybridMultilevel"/>
     <w:tmpl w:val="427CFB58"/>
@@ -9165,7 +9836,7 @@
       </w:rPr>
     </w:lvl>
   </w:abstractNum>
-  <w:abstractNum w:abstractNumId="34">
+  <w:abstractNum w:abstractNumId="36">
     <w:nsid w:val="6BD92B6B"/>
     <w:multiLevelType w:val="multilevel"/>
     <w:tmpl w:val="C6A07AF0"/>
@@ -9278,7 +9949,7 @@
       </w:rPr>
     </w:lvl>
   </w:abstractNum>
-  <w:abstractNum w:abstractNumId="35">
+  <w:abstractNum w:abstractNumId="37">
     <w:nsid w:val="6D8F4DDA"/>
     <w:multiLevelType w:val="hybridMultilevel"/>
     <w:tmpl w:val="C0DEAB9C"/>
@@ -9391,7 +10062,7 @@
       </w:rPr>
     </w:lvl>
   </w:abstractNum>
-  <w:abstractNum w:abstractNumId="36">
+  <w:abstractNum w:abstractNumId="38">
     <w:nsid w:val="77C0543B"/>
     <w:multiLevelType w:val="multilevel"/>
     <w:tmpl w:val="2B2C9254"/>
@@ -9504,7 +10175,7 @@
       </w:rPr>
     </w:lvl>
   </w:abstractNum>
-  <w:abstractNum w:abstractNumId="37">
+  <w:abstractNum w:abstractNumId="39">
     <w:nsid w:val="7BE14CB4"/>
     <w:multiLevelType w:val="hybridMultilevel"/>
     <w:tmpl w:val="C720A6DC"/>
@@ -9618,7 +10289,7 @@
       </w:rPr>
     </w:lvl>
   </w:abstractNum>
-  <w:abstractNum w:abstractNumId="38">
+  <w:abstractNum w:abstractNumId="40">
     <w:nsid w:val="7C976E49"/>
     <w:multiLevelType w:val="hybridMultilevel"/>
     <w:tmpl w:val="8702C876"/>
@@ -9707,7 +10378,7 @@
       </w:pPr>
     </w:lvl>
   </w:abstractNum>
-  <w:abstractNum w:abstractNumId="39">
+  <w:abstractNum w:abstractNumId="41">
     <w:nsid w:val="7CA33AC9"/>
     <w:multiLevelType w:val="hybridMultilevel"/>
     <w:tmpl w:val="EFB48732"/>
@@ -9821,7 +10492,120 @@
       </w:rPr>
     </w:lvl>
   </w:abstractNum>
-  <w:abstractNum w:abstractNumId="40">
+  <w:abstractNum w:abstractNumId="42">
+    <w:nsid w:val="7D876B91"/>
+    <w:multiLevelType w:val="hybridMultilevel"/>
+    <w:tmpl w:val="CF0228B0"/>
+    <w:lvl w:ilvl="0" w:tplc="04090001">
+      <w:start w:val="1"/>
+      <w:numFmt w:val="bullet"/>
+      <w:lvlText w:val=""/>
+      <w:lvlJc w:val="left"/>
+      <w:pPr>
+        <w:ind w:left="1440" w:hanging="360"/>
+      </w:pPr>
+      <w:rPr>
+        <w:rFonts w:ascii="Symbol" w:hAnsi="Symbol" w:hint="default"/>
+      </w:rPr>
+    </w:lvl>
+    <w:lvl w:ilvl="1" w:tplc="04090003" w:tentative="1">
+      <w:start w:val="1"/>
+      <w:numFmt w:val="bullet"/>
+      <w:lvlText w:val="o"/>
+      <w:lvlJc w:val="left"/>
+      <w:pPr>
+        <w:ind w:left="2160" w:hanging="360"/>
+      </w:pPr>
+      <w:rPr>
+        <w:rFonts w:ascii="Courier New" w:hAnsi="Courier New" w:hint="default"/>
+      </w:rPr>
+    </w:lvl>
+    <w:lvl w:ilvl="2" w:tplc="04090005" w:tentative="1">
+      <w:start w:val="1"/>
+      <w:numFmt w:val="bullet"/>
+      <w:lvlText w:val=""/>
+      <w:lvlJc w:val="left"/>
+      <w:pPr>
+        <w:ind w:left="2880" w:hanging="360"/>
+      </w:pPr>
+      <w:rPr>
+        <w:rFonts w:ascii="Wingdings" w:hAnsi="Wingdings" w:hint="default"/>
+      </w:rPr>
+    </w:lvl>
+    <w:lvl w:ilvl="3" w:tplc="04090001" w:tentative="1">
+      <w:start w:val="1"/>
+      <w:numFmt w:val="bullet"/>
+      <w:lvlText w:val=""/>
+      <w:lvlJc w:val="left"/>
+      <w:pPr>
+        <w:ind w:left="3600" w:hanging="360"/>
+      </w:pPr>
+      <w:rPr>
+        <w:rFonts w:ascii="Symbol" w:hAnsi="Symbol" w:hint="default"/>
+      </w:rPr>
+    </w:lvl>
+    <w:lvl w:ilvl="4" w:tplc="04090003" w:tentative="1">
+      <w:start w:val="1"/>
+      <w:numFmt w:val="bullet"/>
+      <w:lvlText w:val="o"/>
+      <w:lvlJc w:val="left"/>
+      <w:pPr>
+        <w:ind w:left="4320" w:hanging="360"/>
+      </w:pPr>
+      <w:rPr>
+        <w:rFonts w:ascii="Courier New" w:hAnsi="Courier New" w:hint="default"/>
+      </w:rPr>
+    </w:lvl>
+    <w:lvl w:ilvl="5" w:tplc="04090005" w:tentative="1">
+      <w:start w:val="1"/>
+      <w:numFmt w:val="bullet"/>
+      <w:lvlText w:val=""/>
+      <w:lvlJc w:val="left"/>
+      <w:pPr>
+        <w:ind w:left="5040" w:hanging="360"/>
+      </w:pPr>
+      <w:rPr>
+        <w:rFonts w:ascii="Wingdings" w:hAnsi="Wingdings" w:hint="default"/>
+      </w:rPr>
+    </w:lvl>
+    <w:lvl w:ilvl="6" w:tplc="04090001" w:tentative="1">
+      <w:start w:val="1"/>
+      <w:numFmt w:val="bullet"/>
+      <w:lvlText w:val=""/>
+      <w:lvlJc w:val="left"/>
+      <w:pPr>
+        <w:ind w:left="5760" w:hanging="360"/>
+      </w:pPr>
+      <w:rPr>
+        <w:rFonts w:ascii="Symbol" w:hAnsi="Symbol" w:hint="default"/>
+      </w:rPr>
+    </w:lvl>
+    <w:lvl w:ilvl="7" w:tplc="04090003" w:tentative="1">
+      <w:start w:val="1"/>
+      <w:numFmt w:val="bullet"/>
+      <w:lvlText w:val="o"/>
+      <w:lvlJc w:val="left"/>
+      <w:pPr>
+        <w:ind w:left="6480" w:hanging="360"/>
+      </w:pPr>
+      <w:rPr>
+        <w:rFonts w:ascii="Courier New" w:hAnsi="Courier New" w:hint="default"/>
+      </w:rPr>
+    </w:lvl>
+    <w:lvl w:ilvl="8" w:tplc="04090005" w:tentative="1">
+      <w:start w:val="1"/>
+      <w:numFmt w:val="bullet"/>
+      <w:lvlText w:val=""/>
+      <w:lvlJc w:val="left"/>
+      <w:pPr>
+        <w:ind w:left="7200" w:hanging="360"/>
+      </w:pPr>
+      <w:rPr>
+        <w:rFonts w:ascii="Wingdings" w:hAnsi="Wingdings" w:hint="default"/>
+      </w:rPr>
+    </w:lvl>
+  </w:abstractNum>
+  <w:abstractNum w:abstractNumId="43">
     <w:nsid w:val="7DFE4ADA"/>
     <w:multiLevelType w:val="hybridMultilevel"/>
     <w:tmpl w:val="958219A6"/>
@@ -9934,7 +10718,7 @@
       </w:rPr>
     </w:lvl>
   </w:abstractNum>
-  <w:abstractNum w:abstractNumId="41">
+  <w:abstractNum w:abstractNumId="44">
     <w:nsid w:val="7F652BC5"/>
     <w:multiLevelType w:val="hybridMultilevel"/>
     <w:tmpl w:val="2E2820B2"/>
@@ -10024,58 +10808,58 @@
     </w:lvl>
   </w:abstractNum>
   <w:num w:numId="1">
-    <w:abstractNumId w:val="37"/>
+    <w:abstractNumId w:val="39"/>
   </w:num>
   <w:num w:numId="2">
     <w:abstractNumId w:val="4"/>
   </w:num>
   <w:num w:numId="3">
-    <w:abstractNumId w:val="39"/>
+    <w:abstractNumId w:val="41"/>
   </w:num>
   <w:num w:numId="4">
-    <w:abstractNumId w:val="18"/>
+    <w:abstractNumId w:val="19"/>
   </w:num>
   <w:num w:numId="5">
-    <w:abstractNumId w:val="32"/>
+    <w:abstractNumId w:val="34"/>
   </w:num>
   <w:num w:numId="6">
-    <w:abstractNumId w:val="31"/>
+    <w:abstractNumId w:val="33"/>
   </w:num>
   <w:num w:numId="7">
-    <w:abstractNumId w:val="9"/>
+    <w:abstractNumId w:val="10"/>
   </w:num>
   <w:num w:numId="8">
     <w:abstractNumId w:val="3"/>
   </w:num>
   <w:num w:numId="9">
-    <w:abstractNumId w:val="11"/>
+    <w:abstractNumId w:val="12"/>
   </w:num>
   <w:num w:numId="10">
-    <w:abstractNumId w:val="6"/>
+    <w:abstractNumId w:val="7"/>
   </w:num>
   <w:num w:numId="11">
-    <w:abstractNumId w:val="8"/>
+    <w:abstractNumId w:val="9"/>
   </w:num>
   <w:num w:numId="12">
-    <w:abstractNumId w:val="30"/>
+    <w:abstractNumId w:val="31"/>
   </w:num>
   <w:num w:numId="13">
-    <w:abstractNumId w:val="17"/>
+    <w:abstractNumId w:val="18"/>
   </w:num>
   <w:num w:numId="14">
-    <w:abstractNumId w:val="41"/>
+    <w:abstractNumId w:val="44"/>
   </w:num>
   <w:num w:numId="15">
-    <w:abstractNumId w:val="28"/>
+    <w:abstractNumId w:val="29"/>
   </w:num>
   <w:num w:numId="16">
-    <w:abstractNumId w:val="21"/>
+    <w:abstractNumId w:val="22"/>
   </w:num>
   <w:num w:numId="17">
-    <w:abstractNumId w:val="12"/>
+    <w:abstractNumId w:val="13"/>
   </w:num>
   <w:num w:numId="18">
-    <w:abstractNumId w:val="15"/>
+    <w:abstractNumId w:val="16"/>
   </w:num>
   <w:num w:numId="19">
     <w:abstractNumId w:val="1"/>
@@ -10084,61 +10868,61 @@
     <w:abstractNumId w:val="5"/>
   </w:num>
   <w:num w:numId="21">
-    <w:abstractNumId w:val="7"/>
+    <w:abstractNumId w:val="8"/>
   </w:num>
   <w:num w:numId="22">
-    <w:abstractNumId w:val="19"/>
+    <w:abstractNumId w:val="20"/>
   </w:num>
   <w:num w:numId="23">
-    <w:abstractNumId w:val="22"/>
+    <w:abstractNumId w:val="23"/>
   </w:num>
   <w:num w:numId="24">
-    <w:abstractNumId w:val="10"/>
+    <w:abstractNumId w:val="11"/>
   </w:num>
   <w:num w:numId="25">
-    <w:abstractNumId w:val="14"/>
+    <w:abstractNumId w:val="15"/>
   </w:num>
   <w:num w:numId="26">
+    <w:abstractNumId w:val="38"/>
+  </w:num>
+  <w:num w:numId="27">
     <w:abstractNumId w:val="36"/>
   </w:num>
-  <w:num w:numId="27">
-    <w:abstractNumId w:val="34"/>
-  </w:num>
   <w:num w:numId="28">
-    <w:abstractNumId w:val="38"/>
+    <w:abstractNumId w:val="40"/>
   </w:num>
   <w:num w:numId="29">
-    <w:abstractNumId w:val="40"/>
+    <w:abstractNumId w:val="43"/>
   </w:num>
   <w:num w:numId="30">
-    <w:abstractNumId w:val="20"/>
+    <w:abstractNumId w:val="21"/>
   </w:num>
   <w:num w:numId="31">
+    <w:abstractNumId w:val="25"/>
+  </w:num>
+  <w:num w:numId="32">
+    <w:abstractNumId w:val="35"/>
+  </w:num>
+  <w:num w:numId="33">
     <w:abstractNumId w:val="24"/>
   </w:num>
-  <w:num w:numId="32">
-    <w:abstractNumId w:val="33"/>
-  </w:num>
-  <w:num w:numId="33">
-    <w:abstractNumId w:val="23"/>
-  </w:num>
   <w:num w:numId="34">
-    <w:abstractNumId w:val="27"/>
+    <w:abstractNumId w:val="28"/>
   </w:num>
   <w:num w:numId="35">
     <w:abstractNumId w:val="2"/>
   </w:num>
   <w:num w:numId="36">
-    <w:abstractNumId w:val="26"/>
+    <w:abstractNumId w:val="27"/>
   </w:num>
   <w:num w:numId="37">
-    <w:abstractNumId w:val="35"/>
+    <w:abstractNumId w:val="37"/>
   </w:num>
   <w:num w:numId="38">
-    <w:abstractNumId w:val="13"/>
+    <w:abstractNumId w:val="14"/>
   </w:num>
   <w:num w:numId="39">
-    <w:abstractNumId w:val="16"/>
+    <w:abstractNumId w:val="17"/>
   </w:num>
   <w:num w:numId="40">
     <w:abstractNumId w:val="0"/>
@@ -10155,16 +10939,25 @@
     </w:lvlOverride>
   </w:num>
   <w:num w:numId="41">
-    <w:abstractNumId w:val="29"/>
+    <w:abstractNumId w:val="30"/>
   </w:num>
   <w:num w:numId="42">
-    <w:abstractNumId w:val="25"/>
+    <w:abstractNumId w:val="26"/>
+  </w:num>
+  <w:num w:numId="43">
+    <w:abstractNumId w:val="6"/>
+  </w:num>
+  <w:num w:numId="44">
+    <w:abstractNumId w:val="42"/>
+  </w:num>
+  <w:num w:numId="45">
+    <w:abstractNumId w:val="32"/>
   </w:num>
 </w:numbering>
 </file>
 
 <file path=word/styles.xml><?xml version="1.0" encoding="utf-8"?>
-<w:styles xmlns:r="http://schemas.openxmlformats.org/officeDocument/2006/relationships" xmlns:w="http://schemas.openxmlformats.org/wordprocessingml/2006/main">
+<w:styles xmlns:mc="http://schemas.openxmlformats.org/markup-compatibility/2006" xmlns:r="http://schemas.openxmlformats.org/officeDocument/2006/relationships" xmlns:w="http://schemas.openxmlformats.org/wordprocessingml/2006/main" xmlns:w14="http://schemas.microsoft.com/office/word/2010/wordml" mc:Ignorable="w14">
   <w:docDefaults>
     <w:rPrDefault>
       <w:rPr>
@@ -10403,14 +11196,15 @@
   </w:style>
   <w:style w:type="character" w:default="1" w:styleId="DefaultParagraphFont">
     <w:name w:val="Default Paragraph Font"/>
+    <w:uiPriority w:val="1"/>
     <w:semiHidden/>
     <w:unhideWhenUsed/>
   </w:style>
   <w:style w:type="table" w:default="1" w:styleId="TableNormal">
     <w:name w:val="Normal Table"/>
+    <w:uiPriority w:val="99"/>
     <w:semiHidden/>
     <w:unhideWhenUsed/>
-    <w:qFormat/>
     <w:tblPr>
       <w:tblInd w:w="0" w:type="dxa"/>
       <w:tblCellMar>
@@ -10423,6 +11217,7 @@
   </w:style>
   <w:style w:type="numbering" w:default="1" w:styleId="NoList">
     <w:name w:val="No List"/>
+    <w:uiPriority w:val="99"/>
     <w:semiHidden/>
     <w:unhideWhenUsed/>
   </w:style>
@@ -10884,11 +11679,23 @@
       <w:u w:val="single"/>
     </w:rPr>
   </w:style>
+  <w:style w:type="character" w:styleId="FollowedHyperlink">
+    <w:name w:val="FollowedHyperlink"/>
+    <w:basedOn w:val="DefaultParagraphFont"/>
+    <w:uiPriority w:val="99"/>
+    <w:semiHidden/>
+    <w:unhideWhenUsed/>
+    <w:rsid w:val="00E27ADE"/>
+    <w:rPr>
+      <w:color w:val="59A8D1" w:themeColor="followedHyperlink"/>
+      <w:u w:val="single"/>
+    </w:rPr>
+  </w:style>
 </w:styles>
 </file>
 
 <file path=word/stylesWithEffects.xml><?xml version="1.0" encoding="utf-8"?>
-<w:styles xmlns:wpc="http://schemas.microsoft.com/office/word/2010/wordprocessingCanvas" xmlns:mc="http://schemas.openxmlformats.org/markup-compatibility/2006" xmlns:o="urn:schemas-microsoft-com:office:office" xmlns:r="http://schemas.openxmlformats.org/officeDocument/2006/relationships" xmlns:m="http://schemas.openxmlformats.org/officeDocument/2006/math" xmlns:v="urn:schemas-microsoft-com:vml" xmlns:wp14="http://schemas.microsoft.com/office/word/2010/wordprocessingDrawing" xmlns:wp="http://schemas.openxmlformats.org/drawingml/2006/wordprocessingDrawing" xmlns:w10="urn:schemas-microsoft-com:office:word" xmlns:w="http://schemas.openxmlformats.org/wordprocessingml/2006/main" xmlns:w14="http://schemas.microsoft.com/office/word/2010/wordml" xmlns:wpg="http://schemas.microsoft.com/office/word/2010/wordprocessingGroup" xmlns:wpi="http://schemas.microsoft.com/office/word/2010/wordprocessingInk" xmlns:wne="http://schemas.microsoft.com/office/word/2006/wordml" xmlns:wps="http://schemas.microsoft.com/office/word/2010/wordprocessingShape" mc:Ignorable="w14 wp14">
+<w:styles xmlns:wpc="http://schemas.microsoft.com/office/word/2010/wordprocessingCanvas" xmlns:mo="http://schemas.microsoft.com/office/mac/office/2008/main" xmlns:mc="http://schemas.openxmlformats.org/markup-compatibility/2006" xmlns:mv="urn:schemas-microsoft-com:mac:vml" xmlns:o="urn:schemas-microsoft-com:office:office" xmlns:r="http://schemas.openxmlformats.org/officeDocument/2006/relationships" xmlns:m="http://schemas.openxmlformats.org/officeDocument/2006/math" xmlns:v="urn:schemas-microsoft-com:vml" xmlns:wp14="http://schemas.microsoft.com/office/word/2010/wordprocessingDrawing" xmlns:wp="http://schemas.openxmlformats.org/drawingml/2006/wordprocessingDrawing" xmlns:w10="urn:schemas-microsoft-com:office:word" xmlns:w="http://schemas.openxmlformats.org/wordprocessingml/2006/main" xmlns:w14="http://schemas.microsoft.com/office/word/2010/wordml" xmlns:wpg="http://schemas.microsoft.com/office/word/2010/wordprocessingGroup" xmlns:wpi="http://schemas.microsoft.com/office/word/2010/wordprocessingInk" xmlns:wne="http://schemas.microsoft.com/office/word/2006/wordml" xmlns:wps="http://schemas.microsoft.com/office/word/2010/wordprocessingShape" mc:Ignorable="w14 wp14">
   <w:docDefaults>
     <w:rPrDefault>
       <w:rPr>
@@ -10904,7 +11711,7 @@
       </w:pPr>
     </w:pPrDefault>
   </w:docDefaults>
-  <w:latentStyles w:defLockedState="0" w:defUIPriority="99" w:defSemiHidden="1" w:defUnhideWhenUsed="1" w:defQFormat="0" w:count="267">
+  <w:latentStyles w:defLockedState="0" w:defUIPriority="99" w:defSemiHidden="1" w:defUnhideWhenUsed="1" w:defQFormat="0" w:count="276">
     <w:lsdException w:name="Normal" w:semiHidden="0" w:uiPriority="0" w:unhideWhenUsed="0" w:qFormat="1"/>
     <w:lsdException w:name="heading 1" w:semiHidden="0" w:uiPriority="9" w:unhideWhenUsed="0" w:qFormat="1"/>
     <w:lsdException w:name="heading 2" w:uiPriority="9" w:qFormat="1"/>
@@ -11055,11 +11862,11 @@
       <w:sz w:val="20"/>
     </w:rPr>
   </w:style>
-  <w:style w:type="paragraph" w:styleId="Titre1">
+  <w:style w:type="paragraph" w:styleId="Heading1">
     <w:name w:val="heading 1"/>
     <w:basedOn w:val="Normal"/>
     <w:next w:val="Normal"/>
-    <w:link w:val="Titre1Car"/>
+    <w:link w:val="Heading1Char"/>
     <w:uiPriority w:val="9"/>
     <w:qFormat/>
     <w:rsid w:val="00822BEB"/>
@@ -11078,11 +11885,11 @@
       <w:szCs w:val="28"/>
     </w:rPr>
   </w:style>
-  <w:style w:type="paragraph" w:styleId="Titre2">
+  <w:style w:type="paragraph" w:styleId="Heading2">
     <w:name w:val="heading 2"/>
     <w:basedOn w:val="Normal"/>
     <w:next w:val="Normal"/>
-    <w:link w:val="Titre2Car"/>
+    <w:link w:val="Heading2Char"/>
     <w:uiPriority w:val="9"/>
     <w:unhideWhenUsed/>
     <w:qFormat/>
@@ -11102,11 +11909,11 @@
       <w:szCs w:val="26"/>
     </w:rPr>
   </w:style>
-  <w:style w:type="paragraph" w:styleId="Titre3">
+  <w:style w:type="paragraph" w:styleId="Heading3">
     <w:name w:val="heading 3"/>
     <w:basedOn w:val="Normal"/>
     <w:next w:val="Normal"/>
-    <w:link w:val="Titre3Car"/>
+    <w:link w:val="Heading3Char"/>
     <w:uiPriority w:val="9"/>
     <w:unhideWhenUsed/>
     <w:qFormat/>
@@ -11124,13 +11931,13 @@
       <w:color w:val="4E67C8" w:themeColor="accent1"/>
     </w:rPr>
   </w:style>
-  <w:style w:type="character" w:default="1" w:styleId="Policepardfaut">
+  <w:style w:type="character" w:default="1" w:styleId="DefaultParagraphFont">
     <w:name w:val="Default Paragraph Font"/>
     <w:uiPriority w:val="1"/>
     <w:semiHidden/>
     <w:unhideWhenUsed/>
   </w:style>
-  <w:style w:type="table" w:default="1" w:styleId="TableauNormal">
+  <w:style w:type="table" w:default="1" w:styleId="TableNormal">
     <w:name w:val="Normal Table"/>
     <w:uiPriority w:val="99"/>
     <w:semiHidden/>
@@ -11145,16 +11952,16 @@
       </w:tblCellMar>
     </w:tblPr>
   </w:style>
-  <w:style w:type="numbering" w:default="1" w:styleId="Aucuneliste">
+  <w:style w:type="numbering" w:default="1" w:styleId="NoList">
     <w:name w:val="No List"/>
     <w:uiPriority w:val="99"/>
     <w:semiHidden/>
     <w:unhideWhenUsed/>
   </w:style>
-  <w:style w:type="character" w:customStyle="1" w:styleId="Titre1Car">
+  <w:style w:type="character" w:customStyle="1" w:styleId="Heading1Char">
     <w:name w:val="Titre 1 Car"/>
-    <w:basedOn w:val="Policepardfaut"/>
-    <w:link w:val="Titre1"/>
+    <w:basedOn w:val="DefaultParagraphFont"/>
+    <w:link w:val="Heading1"/>
     <w:uiPriority w:val="9"/>
     <w:rsid w:val="00822BEB"/>
     <w:rPr>
@@ -11166,11 +11973,11 @@
       <w:szCs w:val="28"/>
     </w:rPr>
   </w:style>
-  <w:style w:type="paragraph" w:styleId="Titre">
+  <w:style w:type="paragraph" w:styleId="Title">
     <w:name w:val="Title"/>
     <w:basedOn w:val="Normal"/>
     <w:next w:val="Normal"/>
-    <w:link w:val="TitreCar"/>
+    <w:link w:val="TitleChar"/>
     <w:uiPriority w:val="10"/>
     <w:qFormat/>
     <w:rsid w:val="00822BEB"/>
@@ -11190,10 +11997,10 @@
       <w:szCs w:val="52"/>
     </w:rPr>
   </w:style>
-  <w:style w:type="character" w:customStyle="1" w:styleId="TitreCar">
+  <w:style w:type="character" w:customStyle="1" w:styleId="TitleChar">
     <w:name w:val="Titre Car"/>
-    <w:basedOn w:val="Policepardfaut"/>
-    <w:link w:val="Titre"/>
+    <w:basedOn w:val="DefaultParagraphFont"/>
+    <w:link w:val="Title"/>
     <w:uiPriority w:val="10"/>
     <w:rsid w:val="00822BEB"/>
     <w:rPr>
@@ -11205,9 +12012,9 @@
       <w:szCs w:val="52"/>
     </w:rPr>
   </w:style>
-  <w:style w:type="character" w:styleId="Emphaseintense">
+  <w:style w:type="character" w:styleId="IntenseEmphasis">
     <w:name w:val="Intense Emphasis"/>
-    <w:basedOn w:val="Policepardfaut"/>
+    <w:basedOn w:val="DefaultParagraphFont"/>
     <w:uiPriority w:val="21"/>
     <w:qFormat/>
     <w:rsid w:val="00822BEB"/>
@@ -11221,7 +12028,7 @@
   </w:style>
   <w:style w:type="character" w:customStyle="1" w:styleId="whaaat">
     <w:name w:val="whaaat"/>
-    <w:basedOn w:val="Policepardfaut"/>
+    <w:basedOn w:val="DefaultParagraphFont"/>
     <w:uiPriority w:val="1"/>
     <w:qFormat/>
     <w:rsid w:val="002B1865"/>
@@ -11230,10 +12037,10 @@
       <w:color w:val="F14124" w:themeColor="accent6"/>
     </w:rPr>
   </w:style>
-  <w:style w:type="character" w:customStyle="1" w:styleId="Titre2Car">
+  <w:style w:type="character" w:customStyle="1" w:styleId="Heading2Char">
     <w:name w:val="Titre 2 Car"/>
-    <w:basedOn w:val="Policepardfaut"/>
-    <w:link w:val="Titre2"/>
+    <w:basedOn w:val="DefaultParagraphFont"/>
+    <w:link w:val="Heading2"/>
     <w:uiPriority w:val="9"/>
     <w:rsid w:val="006C7B5D"/>
     <w:rPr>
@@ -11245,10 +12052,10 @@
       <w:szCs w:val="26"/>
     </w:rPr>
   </w:style>
-  <w:style w:type="character" w:customStyle="1" w:styleId="Titre3Car">
+  <w:style w:type="character" w:customStyle="1" w:styleId="Heading3Char">
     <w:name w:val="Titre 3 Car"/>
-    <w:basedOn w:val="Policepardfaut"/>
-    <w:link w:val="Titre3"/>
+    <w:basedOn w:val="DefaultParagraphFont"/>
+    <w:link w:val="Heading3"/>
     <w:uiPriority w:val="9"/>
     <w:rsid w:val="006C7B5D"/>
     <w:rPr>
@@ -11260,7 +12067,7 @@
   </w:style>
   <w:style w:type="character" w:customStyle="1" w:styleId="Note">
     <w:name w:val="Note"/>
-    <w:basedOn w:val="Policepardfaut"/>
+    <w:basedOn w:val="DefaultParagraphFont"/>
     <w:uiPriority w:val="1"/>
     <w:qFormat/>
     <w:rsid w:val="006B6557"/>
@@ -11270,7 +12077,7 @@
       <w:szCs w:val="20"/>
     </w:rPr>
   </w:style>
-  <w:style w:type="paragraph" w:styleId="Paragraphedeliste">
+  <w:style w:type="paragraph" w:styleId="ListParagraph">
     <w:name w:val="List Paragraph"/>
     <w:basedOn w:val="Normal"/>
     <w:uiPriority w:val="34"/>

</xml_diff>